<commit_message>
Clicking balloon notification opens app it's about
</commit_message>
<xml_diff>
--- a/Pier Developers guide.docx
+++ b/Pier Developers guide.docx
@@ -15,7 +15,19 @@
         <w:spacing w:after="0"/>
       </w:pPr>
       <w:r>
-        <w:t>In no particular order</w:t>
+        <w:t>Many questions about Electron</w:t>
+      </w:r>
+      <w:r>
+        <w:t xml:space="preserve"> and React</w:t>
+      </w:r>
+      <w:r>
+        <w:t xml:space="preserve"> can be answered with a good online search. The Pier application however has some of its own specifics which are known only to a few. To remedy that, here (</w:t>
+      </w:r>
+      <w:r>
+        <w:t>in no particular order</w:t>
+      </w:r>
+      <w:r>
+        <w:t>) are some topics we hope you will find useful.</w:t>
       </w:r>
     </w:p>
     <w:sdt>
@@ -83,13 +95,130 @@
             </w:rPr>
             <w:fldChar w:fldCharType="separate"/>
           </w:r>
-          <w:hyperlink w:anchor="_Toc26344528" w:history="1">
+          <w:bookmarkStart w:id="0" w:name="_GoBack"/>
+          <w:bookmarkEnd w:id="0"/>
+          <w:r>
+            <w:rPr>
+              <w:rStyle w:val="Hyperlink"/>
+              <w:noProof/>
+            </w:rPr>
+            <w:fldChar w:fldCharType="begin"/>
+          </w:r>
+          <w:r>
+            <w:rPr>
+              <w:rStyle w:val="Hyperlink"/>
+              <w:noProof/>
+            </w:rPr>
+            <w:instrText xml:space="preserve"> </w:instrText>
+          </w:r>
+          <w:r>
+            <w:rPr>
+              <w:noProof/>
+            </w:rPr>
+            <w:instrText>HYPERLINK \l "_Toc26349541"</w:instrText>
+          </w:r>
+          <w:r>
+            <w:rPr>
+              <w:rStyle w:val="Hyperlink"/>
+              <w:noProof/>
+            </w:rPr>
+            <w:instrText xml:space="preserve"> </w:instrText>
+          </w:r>
+          <w:r>
+            <w:rPr>
+              <w:rStyle w:val="Hyperlink"/>
+              <w:noProof/>
+            </w:rPr>
+          </w:r>
+          <w:r>
+            <w:rPr>
+              <w:rStyle w:val="Hyperlink"/>
+              <w:noProof/>
+            </w:rPr>
+            <w:fldChar w:fldCharType="separate"/>
+          </w:r>
+          <w:r>
+            <w:rPr>
+              <w:rStyle w:val="Hyperlink"/>
+              <w:noProof/>
+            </w:rPr>
+            <w:t>Adding a new application</w:t>
+          </w:r>
+          <w:r>
+            <w:rPr>
+              <w:noProof/>
+              <w:webHidden/>
+            </w:rPr>
+            <w:tab/>
+          </w:r>
+          <w:r>
+            <w:rPr>
+              <w:noProof/>
+              <w:webHidden/>
+            </w:rPr>
+            <w:fldChar w:fldCharType="begin"/>
+          </w:r>
+          <w:r>
+            <w:rPr>
+              <w:noProof/>
+              <w:webHidden/>
+            </w:rPr>
+            <w:instrText xml:space="preserve"> PAGEREF _Toc26349541 \h </w:instrText>
+          </w:r>
+          <w:r>
+            <w:rPr>
+              <w:noProof/>
+              <w:webHidden/>
+            </w:rPr>
+          </w:r>
+          <w:r>
+            <w:rPr>
+              <w:noProof/>
+              <w:webHidden/>
+            </w:rPr>
+            <w:fldChar w:fldCharType="separate"/>
+          </w:r>
+          <w:r>
+            <w:rPr>
+              <w:noProof/>
+              <w:webHidden/>
+            </w:rPr>
+            <w:t>2</w:t>
+          </w:r>
+          <w:r>
+            <w:rPr>
+              <w:noProof/>
+              <w:webHidden/>
+            </w:rPr>
+            <w:fldChar w:fldCharType="end"/>
+          </w:r>
+          <w:r>
+            <w:rPr>
+              <w:rStyle w:val="Hyperlink"/>
+              <w:noProof/>
+            </w:rPr>
+            <w:fldChar w:fldCharType="end"/>
+          </w:r>
+        </w:p>
+        <w:p>
+          <w:pPr>
+            <w:pStyle w:val="TOC2"/>
+            <w:tabs>
+              <w:tab w:val="right" w:leader="dot" w:pos="10763"/>
+            </w:tabs>
+            <w:rPr>
+              <w:rFonts w:eastAsiaTheme="minorEastAsia"/>
+              <w:noProof/>
+              <w:lang w:eastAsia="en-GB"/>
+            </w:rPr>
+          </w:pPr>
+          <w:hyperlink w:anchor="_Toc26349542" w:history="1">
             <w:r>
               <w:rPr>
                 <w:rStyle w:val="Hyperlink"/>
                 <w:noProof/>
               </w:rPr>
-              <w:t>Adding a new application</w:t>
+              <w:t>Folder layout</w:t>
             </w:r>
             <w:r>
               <w:rPr>
@@ -110,7 +239,357 @@
                 <w:noProof/>
                 <w:webHidden/>
               </w:rPr>
-              <w:instrText xml:space="preserve"> PAGEREF _Toc26344528 \h </w:instrText>
+              <w:instrText xml:space="preserve"> PAGEREF _Toc26349542 \h </w:instrText>
+            </w:r>
+            <w:r>
+              <w:rPr>
+                <w:noProof/>
+                <w:webHidden/>
+              </w:rPr>
+            </w:r>
+            <w:r>
+              <w:rPr>
+                <w:noProof/>
+                <w:webHidden/>
+              </w:rPr>
+              <w:fldChar w:fldCharType="separate"/>
+            </w:r>
+            <w:r>
+              <w:rPr>
+                <w:noProof/>
+                <w:webHidden/>
+              </w:rPr>
+              <w:t>2</w:t>
+            </w:r>
+            <w:r>
+              <w:rPr>
+                <w:noProof/>
+                <w:webHidden/>
+              </w:rPr>
+              <w:fldChar w:fldCharType="end"/>
+            </w:r>
+          </w:hyperlink>
+        </w:p>
+        <w:p>
+          <w:pPr>
+            <w:pStyle w:val="TOC3"/>
+            <w:tabs>
+              <w:tab w:val="right" w:leader="dot" w:pos="10763"/>
+            </w:tabs>
+            <w:rPr>
+              <w:rFonts w:eastAsiaTheme="minorEastAsia"/>
+              <w:noProof/>
+              <w:lang w:eastAsia="en-GB"/>
+            </w:rPr>
+          </w:pPr>
+          <w:hyperlink w:anchor="_Toc26349543" w:history="1">
+            <w:r>
+              <w:rPr>
+                <w:rStyle w:val="Hyperlink"/>
+                <w:noProof/>
+              </w:rPr>
+              <w:t>Assets</w:t>
+            </w:r>
+            <w:r>
+              <w:rPr>
+                <w:noProof/>
+                <w:webHidden/>
+              </w:rPr>
+              <w:tab/>
+            </w:r>
+            <w:r>
+              <w:rPr>
+                <w:noProof/>
+                <w:webHidden/>
+              </w:rPr>
+              <w:fldChar w:fldCharType="begin"/>
+            </w:r>
+            <w:r>
+              <w:rPr>
+                <w:noProof/>
+                <w:webHidden/>
+              </w:rPr>
+              <w:instrText xml:space="preserve"> PAGEREF _Toc26349543 \h </w:instrText>
+            </w:r>
+            <w:r>
+              <w:rPr>
+                <w:noProof/>
+                <w:webHidden/>
+              </w:rPr>
+            </w:r>
+            <w:r>
+              <w:rPr>
+                <w:noProof/>
+                <w:webHidden/>
+              </w:rPr>
+              <w:fldChar w:fldCharType="separate"/>
+            </w:r>
+            <w:r>
+              <w:rPr>
+                <w:noProof/>
+                <w:webHidden/>
+              </w:rPr>
+              <w:t>2</w:t>
+            </w:r>
+            <w:r>
+              <w:rPr>
+                <w:noProof/>
+                <w:webHidden/>
+              </w:rPr>
+              <w:fldChar w:fldCharType="end"/>
+            </w:r>
+          </w:hyperlink>
+        </w:p>
+        <w:p>
+          <w:pPr>
+            <w:pStyle w:val="TOC3"/>
+            <w:tabs>
+              <w:tab w:val="right" w:leader="dot" w:pos="10763"/>
+            </w:tabs>
+            <w:rPr>
+              <w:rFonts w:eastAsiaTheme="minorEastAsia"/>
+              <w:noProof/>
+              <w:lang w:eastAsia="en-GB"/>
+            </w:rPr>
+          </w:pPr>
+          <w:hyperlink w:anchor="_Toc26349544" w:history="1">
+            <w:r>
+              <w:rPr>
+                <w:rStyle w:val="Hyperlink"/>
+                <w:noProof/>
+              </w:rPr>
+              <w:t>Components</w:t>
+            </w:r>
+            <w:r>
+              <w:rPr>
+                <w:noProof/>
+                <w:webHidden/>
+              </w:rPr>
+              <w:tab/>
+            </w:r>
+            <w:r>
+              <w:rPr>
+                <w:noProof/>
+                <w:webHidden/>
+              </w:rPr>
+              <w:fldChar w:fldCharType="begin"/>
+            </w:r>
+            <w:r>
+              <w:rPr>
+                <w:noProof/>
+                <w:webHidden/>
+              </w:rPr>
+              <w:instrText xml:space="preserve"> PAGEREF _Toc26349544 \h </w:instrText>
+            </w:r>
+            <w:r>
+              <w:rPr>
+                <w:noProof/>
+                <w:webHidden/>
+              </w:rPr>
+            </w:r>
+            <w:r>
+              <w:rPr>
+                <w:noProof/>
+                <w:webHidden/>
+              </w:rPr>
+              <w:fldChar w:fldCharType="separate"/>
+            </w:r>
+            <w:r>
+              <w:rPr>
+                <w:noProof/>
+                <w:webHidden/>
+              </w:rPr>
+              <w:t>2</w:t>
+            </w:r>
+            <w:r>
+              <w:rPr>
+                <w:noProof/>
+                <w:webHidden/>
+              </w:rPr>
+              <w:fldChar w:fldCharType="end"/>
+            </w:r>
+          </w:hyperlink>
+        </w:p>
+        <w:p>
+          <w:pPr>
+            <w:pStyle w:val="TOC3"/>
+            <w:tabs>
+              <w:tab w:val="right" w:leader="dot" w:pos="10763"/>
+            </w:tabs>
+            <w:rPr>
+              <w:rFonts w:eastAsiaTheme="minorEastAsia"/>
+              <w:noProof/>
+              <w:lang w:eastAsia="en-GB"/>
+            </w:rPr>
+          </w:pPr>
+          <w:hyperlink w:anchor="_Toc26349545" w:history="1">
+            <w:r>
+              <w:rPr>
+                <w:rStyle w:val="Hyperlink"/>
+                <w:noProof/>
+              </w:rPr>
+              <w:t>Style</w:t>
+            </w:r>
+            <w:r>
+              <w:rPr>
+                <w:noProof/>
+                <w:webHidden/>
+              </w:rPr>
+              <w:tab/>
+            </w:r>
+            <w:r>
+              <w:rPr>
+                <w:noProof/>
+                <w:webHidden/>
+              </w:rPr>
+              <w:fldChar w:fldCharType="begin"/>
+            </w:r>
+            <w:r>
+              <w:rPr>
+                <w:noProof/>
+                <w:webHidden/>
+              </w:rPr>
+              <w:instrText xml:space="preserve"> PAGEREF _Toc26349545 \h </w:instrText>
+            </w:r>
+            <w:r>
+              <w:rPr>
+                <w:noProof/>
+                <w:webHidden/>
+              </w:rPr>
+            </w:r>
+            <w:r>
+              <w:rPr>
+                <w:noProof/>
+                <w:webHidden/>
+              </w:rPr>
+              <w:fldChar w:fldCharType="separate"/>
+            </w:r>
+            <w:r>
+              <w:rPr>
+                <w:noProof/>
+                <w:webHidden/>
+              </w:rPr>
+              <w:t>2</w:t>
+            </w:r>
+            <w:r>
+              <w:rPr>
+                <w:noProof/>
+                <w:webHidden/>
+              </w:rPr>
+              <w:fldChar w:fldCharType="end"/>
+            </w:r>
+          </w:hyperlink>
+        </w:p>
+        <w:p>
+          <w:pPr>
+            <w:pStyle w:val="TOC3"/>
+            <w:tabs>
+              <w:tab w:val="right" w:leader="dot" w:pos="10763"/>
+            </w:tabs>
+            <w:rPr>
+              <w:rFonts w:eastAsiaTheme="minorEastAsia"/>
+              <w:noProof/>
+              <w:lang w:eastAsia="en-GB"/>
+            </w:rPr>
+          </w:pPr>
+          <w:hyperlink w:anchor="_Toc26349546" w:history="1">
+            <w:r>
+              <w:rPr>
+                <w:rStyle w:val="Hyperlink"/>
+                <w:noProof/>
+              </w:rPr>
+              <w:t>Util</w:t>
+            </w:r>
+            <w:r>
+              <w:rPr>
+                <w:noProof/>
+                <w:webHidden/>
+              </w:rPr>
+              <w:tab/>
+            </w:r>
+            <w:r>
+              <w:rPr>
+                <w:noProof/>
+                <w:webHidden/>
+              </w:rPr>
+              <w:fldChar w:fldCharType="begin"/>
+            </w:r>
+            <w:r>
+              <w:rPr>
+                <w:noProof/>
+                <w:webHidden/>
+              </w:rPr>
+              <w:instrText xml:space="preserve"> PAGEREF _Toc26349546 \h </w:instrText>
+            </w:r>
+            <w:r>
+              <w:rPr>
+                <w:noProof/>
+                <w:webHidden/>
+              </w:rPr>
+            </w:r>
+            <w:r>
+              <w:rPr>
+                <w:noProof/>
+                <w:webHidden/>
+              </w:rPr>
+              <w:fldChar w:fldCharType="separate"/>
+            </w:r>
+            <w:r>
+              <w:rPr>
+                <w:noProof/>
+                <w:webHidden/>
+              </w:rPr>
+              <w:t>2</w:t>
+            </w:r>
+            <w:r>
+              <w:rPr>
+                <w:noProof/>
+                <w:webHidden/>
+              </w:rPr>
+              <w:fldChar w:fldCharType="end"/>
+            </w:r>
+          </w:hyperlink>
+        </w:p>
+        <w:p>
+          <w:pPr>
+            <w:pStyle w:val="TOC3"/>
+            <w:tabs>
+              <w:tab w:val="right" w:leader="dot" w:pos="10763"/>
+            </w:tabs>
+            <w:rPr>
+              <w:rFonts w:eastAsiaTheme="minorEastAsia"/>
+              <w:noProof/>
+              <w:lang w:eastAsia="en-GB"/>
+            </w:rPr>
+          </w:pPr>
+          <w:hyperlink w:anchor="_Toc26349547" w:history="1">
+            <w:r>
+              <w:rPr>
+                <w:rStyle w:val="Hyperlink"/>
+                <w:noProof/>
+              </w:rPr>
+              <w:t>Parent component</w:t>
+            </w:r>
+            <w:r>
+              <w:rPr>
+                <w:noProof/>
+                <w:webHidden/>
+              </w:rPr>
+              <w:tab/>
+            </w:r>
+            <w:r>
+              <w:rPr>
+                <w:noProof/>
+                <w:webHidden/>
+              </w:rPr>
+              <w:fldChar w:fldCharType="begin"/>
+            </w:r>
+            <w:r>
+              <w:rPr>
+                <w:noProof/>
+                <w:webHidden/>
+              </w:rPr>
+              <w:instrText xml:space="preserve"> PAGEREF _Toc26349547 \h </w:instrText>
             </w:r>
             <w:r>
               <w:rPr>
@@ -153,13 +632,13 @@
               <w:lang w:eastAsia="en-GB"/>
             </w:rPr>
           </w:pPr>
-          <w:hyperlink w:anchor="_Toc26344529" w:history="1">
+          <w:hyperlink w:anchor="_Toc26349548" w:history="1">
             <w:r>
               <w:rPr>
                 <w:rStyle w:val="Hyperlink"/>
                 <w:noProof/>
               </w:rPr>
-              <w:t>Folder layout</w:t>
+              <w:t>Manifest</w:t>
             </w:r>
             <w:r>
               <w:rPr>
@@ -180,7 +659,7 @@
                 <w:noProof/>
                 <w:webHidden/>
               </w:rPr>
-              <w:instrText xml:space="preserve"> PAGEREF _Toc26344529 \h </w:instrText>
+              <w:instrText xml:space="preserve"> PAGEREF _Toc26349548 \h </w:instrText>
             </w:r>
             <w:r>
               <w:rPr>
@@ -200,7 +679,217 @@
                 <w:noProof/>
                 <w:webHidden/>
               </w:rPr>
-              <w:t>2</w:t>
+              <w:t>3</w:t>
+            </w:r>
+            <w:r>
+              <w:rPr>
+                <w:noProof/>
+                <w:webHidden/>
+              </w:rPr>
+              <w:fldChar w:fldCharType="end"/>
+            </w:r>
+          </w:hyperlink>
+        </w:p>
+        <w:p>
+          <w:pPr>
+            <w:pStyle w:val="TOC2"/>
+            <w:tabs>
+              <w:tab w:val="right" w:leader="dot" w:pos="10763"/>
+            </w:tabs>
+            <w:rPr>
+              <w:rFonts w:eastAsiaTheme="minorEastAsia"/>
+              <w:noProof/>
+              <w:lang w:eastAsia="en-GB"/>
+            </w:rPr>
+          </w:pPr>
+          <w:hyperlink w:anchor="_Toc26349549" w:history="1">
+            <w:r>
+              <w:rPr>
+                <w:rStyle w:val="Hyperlink"/>
+                <w:noProof/>
+              </w:rPr>
+              <w:t>How the apps logo is linked through css</w:t>
+            </w:r>
+            <w:r>
+              <w:rPr>
+                <w:noProof/>
+                <w:webHidden/>
+              </w:rPr>
+              <w:tab/>
+            </w:r>
+            <w:r>
+              <w:rPr>
+                <w:noProof/>
+                <w:webHidden/>
+              </w:rPr>
+              <w:fldChar w:fldCharType="begin"/>
+            </w:r>
+            <w:r>
+              <w:rPr>
+                <w:noProof/>
+                <w:webHidden/>
+              </w:rPr>
+              <w:instrText xml:space="preserve"> PAGEREF _Toc26349549 \h </w:instrText>
+            </w:r>
+            <w:r>
+              <w:rPr>
+                <w:noProof/>
+                <w:webHidden/>
+              </w:rPr>
+            </w:r>
+            <w:r>
+              <w:rPr>
+                <w:noProof/>
+                <w:webHidden/>
+              </w:rPr>
+              <w:fldChar w:fldCharType="separate"/>
+            </w:r>
+            <w:r>
+              <w:rPr>
+                <w:noProof/>
+                <w:webHidden/>
+              </w:rPr>
+              <w:t>4</w:t>
+            </w:r>
+            <w:r>
+              <w:rPr>
+                <w:noProof/>
+                <w:webHidden/>
+              </w:rPr>
+              <w:fldChar w:fldCharType="end"/>
+            </w:r>
+          </w:hyperlink>
+        </w:p>
+        <w:p>
+          <w:pPr>
+            <w:pStyle w:val="TOC1"/>
+            <w:tabs>
+              <w:tab w:val="right" w:leader="dot" w:pos="10763"/>
+            </w:tabs>
+            <w:rPr>
+              <w:rFonts w:eastAsiaTheme="minorEastAsia"/>
+              <w:noProof/>
+              <w:lang w:eastAsia="en-GB"/>
+            </w:rPr>
+          </w:pPr>
+          <w:hyperlink w:anchor="_Toc26349550" w:history="1">
+            <w:r>
+              <w:rPr>
+                <w:rStyle w:val="Hyperlink"/>
+                <w:noProof/>
+              </w:rPr>
+              <w:t>Utility classes</w:t>
+            </w:r>
+            <w:r>
+              <w:rPr>
+                <w:noProof/>
+                <w:webHidden/>
+              </w:rPr>
+              <w:tab/>
+            </w:r>
+            <w:r>
+              <w:rPr>
+                <w:noProof/>
+                <w:webHidden/>
+              </w:rPr>
+              <w:fldChar w:fldCharType="begin"/>
+            </w:r>
+            <w:r>
+              <w:rPr>
+                <w:noProof/>
+                <w:webHidden/>
+              </w:rPr>
+              <w:instrText xml:space="preserve"> PAGEREF _Toc26349550 \h </w:instrText>
+            </w:r>
+            <w:r>
+              <w:rPr>
+                <w:noProof/>
+                <w:webHidden/>
+              </w:rPr>
+            </w:r>
+            <w:r>
+              <w:rPr>
+                <w:noProof/>
+                <w:webHidden/>
+              </w:rPr>
+              <w:fldChar w:fldCharType="separate"/>
+            </w:r>
+            <w:r>
+              <w:rPr>
+                <w:noProof/>
+                <w:webHidden/>
+              </w:rPr>
+              <w:t>5</w:t>
+            </w:r>
+            <w:r>
+              <w:rPr>
+                <w:noProof/>
+                <w:webHidden/>
+              </w:rPr>
+              <w:fldChar w:fldCharType="end"/>
+            </w:r>
+          </w:hyperlink>
+        </w:p>
+        <w:p>
+          <w:pPr>
+            <w:pStyle w:val="TOC2"/>
+            <w:tabs>
+              <w:tab w:val="right" w:leader="dot" w:pos="10763"/>
+            </w:tabs>
+            <w:rPr>
+              <w:rFonts w:eastAsiaTheme="minorEastAsia"/>
+              <w:noProof/>
+              <w:lang w:eastAsia="en-GB"/>
+            </w:rPr>
+          </w:pPr>
+          <w:hyperlink w:anchor="_Toc26349551" w:history="1">
+            <w:r>
+              <w:rPr>
+                <w:rStyle w:val="Hyperlink"/>
+                <w:noProof/>
+              </w:rPr>
+              <w:t>Notify.ts</w:t>
+            </w:r>
+            <w:r>
+              <w:rPr>
+                <w:noProof/>
+                <w:webHidden/>
+              </w:rPr>
+              <w:tab/>
+            </w:r>
+            <w:r>
+              <w:rPr>
+                <w:noProof/>
+                <w:webHidden/>
+              </w:rPr>
+              <w:fldChar w:fldCharType="begin"/>
+            </w:r>
+            <w:r>
+              <w:rPr>
+                <w:noProof/>
+                <w:webHidden/>
+              </w:rPr>
+              <w:instrText xml:space="preserve"> PAGEREF _Toc26349551 \h </w:instrText>
+            </w:r>
+            <w:r>
+              <w:rPr>
+                <w:noProof/>
+                <w:webHidden/>
+              </w:rPr>
+            </w:r>
+            <w:r>
+              <w:rPr>
+                <w:noProof/>
+                <w:webHidden/>
+              </w:rPr>
+              <w:fldChar w:fldCharType="separate"/>
+            </w:r>
+            <w:r>
+              <w:rPr>
+                <w:noProof/>
+                <w:webHidden/>
+              </w:rPr>
+              <w:t>5</w:t>
             </w:r>
             <w:r>
               <w:rPr>
@@ -223,13 +912,13 @@
               <w:lang w:eastAsia="en-GB"/>
             </w:rPr>
           </w:pPr>
-          <w:hyperlink w:anchor="_Toc26344530" w:history="1">
+          <w:hyperlink w:anchor="_Toc26349552" w:history="1">
             <w:r>
               <w:rPr>
                 <w:rStyle w:val="Hyperlink"/>
                 <w:noProof/>
               </w:rPr>
-              <w:t>Assets</w:t>
+              <w:t>How to send a balloon notification</w:t>
             </w:r>
             <w:r>
               <w:rPr>
@@ -250,7 +939,7 @@
                 <w:noProof/>
                 <w:webHidden/>
               </w:rPr>
-              <w:instrText xml:space="preserve"> PAGEREF _Toc26344530 \h </w:instrText>
+              <w:instrText xml:space="preserve"> PAGEREF _Toc26349552 \h </w:instrText>
             </w:r>
             <w:r>
               <w:rPr>
@@ -270,7 +959,7 @@
                 <w:noProof/>
                 <w:webHidden/>
               </w:rPr>
-              <w:t>2</w:t>
+              <w:t>5</w:t>
             </w:r>
             <w:r>
               <w:rPr>
@@ -283,7 +972,7 @@
         </w:p>
         <w:p>
           <w:pPr>
-            <w:pStyle w:val="TOC3"/>
+            <w:pStyle w:val="TOC1"/>
             <w:tabs>
               <w:tab w:val="right" w:leader="dot" w:pos="10763"/>
             </w:tabs>
@@ -293,13 +982,13 @@
               <w:lang w:eastAsia="en-GB"/>
             </w:rPr>
           </w:pPr>
-          <w:hyperlink w:anchor="_Toc26344531" w:history="1">
+          <w:hyperlink w:anchor="_Toc26349553" w:history="1">
             <w:r>
               <w:rPr>
                 <w:rStyle w:val="Hyperlink"/>
                 <w:noProof/>
               </w:rPr>
-              <w:t>Components</w:t>
+              <w:t>BrowserView util</w:t>
             </w:r>
             <w:r>
               <w:rPr>
@@ -320,7 +1009,7 @@
                 <w:noProof/>
                 <w:webHidden/>
               </w:rPr>
-              <w:instrText xml:space="preserve"> PAGEREF _Toc26344531 \h </w:instrText>
+              <w:instrText xml:space="preserve"> PAGEREF _Toc26349553 \h </w:instrText>
             </w:r>
             <w:r>
               <w:rPr>
@@ -340,7 +1029,7 @@
                 <w:noProof/>
                 <w:webHidden/>
               </w:rPr>
-              <w:t>2</w:t>
+              <w:t>6</w:t>
             </w:r>
             <w:r>
               <w:rPr>
@@ -353,7 +1042,7 @@
         </w:p>
         <w:p>
           <w:pPr>
-            <w:pStyle w:val="TOC3"/>
+            <w:pStyle w:val="TOC1"/>
             <w:tabs>
               <w:tab w:val="right" w:leader="dot" w:pos="10763"/>
             </w:tabs>
@@ -363,13 +1052,13 @@
               <w:lang w:eastAsia="en-GB"/>
             </w:rPr>
           </w:pPr>
-          <w:hyperlink w:anchor="_Toc26344532" w:history="1">
+          <w:hyperlink w:anchor="_Toc26349554" w:history="1">
             <w:r>
               <w:rPr>
                 <w:rStyle w:val="Hyperlink"/>
                 <w:noProof/>
               </w:rPr>
-              <w:t>Style</w:t>
+              <w:t>Persistent storage</w:t>
             </w:r>
             <w:r>
               <w:rPr>
@@ -390,7 +1079,7 @@
                 <w:noProof/>
                 <w:webHidden/>
               </w:rPr>
-              <w:instrText xml:space="preserve"> PAGEREF _Toc26344532 \h </w:instrText>
+              <w:instrText xml:space="preserve"> PAGEREF _Toc26349554 \h </w:instrText>
             </w:r>
             <w:r>
               <w:rPr>
@@ -410,7 +1099,7 @@
                 <w:noProof/>
                 <w:webHidden/>
               </w:rPr>
-              <w:t>2</w:t>
+              <w:t>6</w:t>
             </w:r>
             <w:r>
               <w:rPr>
@@ -423,7 +1112,7 @@
         </w:p>
         <w:p>
           <w:pPr>
-            <w:pStyle w:val="TOC3"/>
+            <w:pStyle w:val="TOC1"/>
             <w:tabs>
               <w:tab w:val="right" w:leader="dot" w:pos="10763"/>
             </w:tabs>
@@ -433,13 +1122,13 @@
               <w:lang w:eastAsia="en-GB"/>
             </w:rPr>
           </w:pPr>
-          <w:hyperlink w:anchor="_Toc26344533" w:history="1">
+          <w:hyperlink w:anchor="_Toc26349555" w:history="1">
             <w:r>
               <w:rPr>
                 <w:rStyle w:val="Hyperlink"/>
                 <w:noProof/>
               </w:rPr>
-              <w:t>Util</w:t>
+              <w:t>Logging</w:t>
             </w:r>
             <w:r>
               <w:rPr>
@@ -460,7 +1149,7 @@
                 <w:noProof/>
                 <w:webHidden/>
               </w:rPr>
-              <w:instrText xml:space="preserve"> PAGEREF _Toc26344533 \h </w:instrText>
+              <w:instrText xml:space="preserve"> PAGEREF _Toc26349555 \h </w:instrText>
             </w:r>
             <w:r>
               <w:rPr>
@@ -480,7 +1169,7 @@
                 <w:noProof/>
                 <w:webHidden/>
               </w:rPr>
-              <w:t>2</w:t>
+              <w:t>6</w:t>
             </w:r>
             <w:r>
               <w:rPr>
@@ -493,7 +1182,7 @@
         </w:p>
         <w:p>
           <w:pPr>
-            <w:pStyle w:val="TOC3"/>
+            <w:pStyle w:val="TOC1"/>
             <w:tabs>
               <w:tab w:val="right" w:leader="dot" w:pos="10763"/>
             </w:tabs>
@@ -503,13 +1192,13 @@
               <w:lang w:eastAsia="en-GB"/>
             </w:rPr>
           </w:pPr>
-          <w:hyperlink w:anchor="_Toc26344534" w:history="1">
+          <w:hyperlink w:anchor="_Toc26349556" w:history="1">
             <w:r>
               <w:rPr>
                 <w:rStyle w:val="Hyperlink"/>
                 <w:noProof/>
               </w:rPr>
-              <w:t>Parent component</w:t>
+              <w:t>Disposing of ipcRenderer listeners</w:t>
             </w:r>
             <w:r>
               <w:rPr>
@@ -530,7 +1219,7 @@
                 <w:noProof/>
                 <w:webHidden/>
               </w:rPr>
-              <w:instrText xml:space="preserve"> PAGEREF _Toc26344534 \h </w:instrText>
+              <w:instrText xml:space="preserve"> PAGEREF _Toc26349556 \h </w:instrText>
             </w:r>
             <w:r>
               <w:rPr>
@@ -550,7 +1239,217 @@
                 <w:noProof/>
                 <w:webHidden/>
               </w:rPr>
-              <w:t>2</w:t>
+              <w:t>6</w:t>
+            </w:r>
+            <w:r>
+              <w:rPr>
+                <w:noProof/>
+                <w:webHidden/>
+              </w:rPr>
+              <w:fldChar w:fldCharType="end"/>
+            </w:r>
+          </w:hyperlink>
+        </w:p>
+        <w:p>
+          <w:pPr>
+            <w:pStyle w:val="TOC1"/>
+            <w:tabs>
+              <w:tab w:val="right" w:leader="dot" w:pos="10763"/>
+            </w:tabs>
+            <w:rPr>
+              <w:rFonts w:eastAsiaTheme="minorEastAsia"/>
+              <w:noProof/>
+              <w:lang w:eastAsia="en-GB"/>
+            </w:rPr>
+          </w:pPr>
+          <w:hyperlink w:anchor="_Toc26349557" w:history="1">
+            <w:r>
+              <w:rPr>
+                <w:rStyle w:val="Hyperlink"/>
+                <w:noProof/>
+              </w:rPr>
+              <w:t>Npm update, don’t do it.</w:t>
+            </w:r>
+            <w:r>
+              <w:rPr>
+                <w:noProof/>
+                <w:webHidden/>
+              </w:rPr>
+              <w:tab/>
+            </w:r>
+            <w:r>
+              <w:rPr>
+                <w:noProof/>
+                <w:webHidden/>
+              </w:rPr>
+              <w:fldChar w:fldCharType="begin"/>
+            </w:r>
+            <w:r>
+              <w:rPr>
+                <w:noProof/>
+                <w:webHidden/>
+              </w:rPr>
+              <w:instrText xml:space="preserve"> PAGEREF _Toc26349557 \h </w:instrText>
+            </w:r>
+            <w:r>
+              <w:rPr>
+                <w:noProof/>
+                <w:webHidden/>
+              </w:rPr>
+            </w:r>
+            <w:r>
+              <w:rPr>
+                <w:noProof/>
+                <w:webHidden/>
+              </w:rPr>
+              <w:fldChar w:fldCharType="separate"/>
+            </w:r>
+            <w:r>
+              <w:rPr>
+                <w:noProof/>
+                <w:webHidden/>
+              </w:rPr>
+              <w:t>6</w:t>
+            </w:r>
+            <w:r>
+              <w:rPr>
+                <w:noProof/>
+                <w:webHidden/>
+              </w:rPr>
+              <w:fldChar w:fldCharType="end"/>
+            </w:r>
+          </w:hyperlink>
+        </w:p>
+        <w:p>
+          <w:pPr>
+            <w:pStyle w:val="TOC1"/>
+            <w:tabs>
+              <w:tab w:val="right" w:leader="dot" w:pos="10763"/>
+            </w:tabs>
+            <w:rPr>
+              <w:rFonts w:eastAsiaTheme="minorEastAsia"/>
+              <w:noProof/>
+              <w:lang w:eastAsia="en-GB"/>
+            </w:rPr>
+          </w:pPr>
+          <w:hyperlink w:anchor="_Toc26349558" w:history="1">
+            <w:r>
+              <w:rPr>
+                <w:rStyle w:val="Hyperlink"/>
+                <w:noProof/>
+              </w:rPr>
+              <w:t>Nvm, what it is and why its useful</w:t>
+            </w:r>
+            <w:r>
+              <w:rPr>
+                <w:noProof/>
+                <w:webHidden/>
+              </w:rPr>
+              <w:tab/>
+            </w:r>
+            <w:r>
+              <w:rPr>
+                <w:noProof/>
+                <w:webHidden/>
+              </w:rPr>
+              <w:fldChar w:fldCharType="begin"/>
+            </w:r>
+            <w:r>
+              <w:rPr>
+                <w:noProof/>
+                <w:webHidden/>
+              </w:rPr>
+              <w:instrText xml:space="preserve"> PAGEREF _Toc26349558 \h </w:instrText>
+            </w:r>
+            <w:r>
+              <w:rPr>
+                <w:noProof/>
+                <w:webHidden/>
+              </w:rPr>
+            </w:r>
+            <w:r>
+              <w:rPr>
+                <w:noProof/>
+                <w:webHidden/>
+              </w:rPr>
+              <w:fldChar w:fldCharType="separate"/>
+            </w:r>
+            <w:r>
+              <w:rPr>
+                <w:noProof/>
+                <w:webHidden/>
+              </w:rPr>
+              <w:t>6</w:t>
+            </w:r>
+            <w:r>
+              <w:rPr>
+                <w:noProof/>
+                <w:webHidden/>
+              </w:rPr>
+              <w:fldChar w:fldCharType="end"/>
+            </w:r>
+          </w:hyperlink>
+        </w:p>
+        <w:p>
+          <w:pPr>
+            <w:pStyle w:val="TOC1"/>
+            <w:tabs>
+              <w:tab w:val="right" w:leader="dot" w:pos="10763"/>
+            </w:tabs>
+            <w:rPr>
+              <w:rFonts w:eastAsiaTheme="minorEastAsia"/>
+              <w:noProof/>
+              <w:lang w:eastAsia="en-GB"/>
+            </w:rPr>
+          </w:pPr>
+          <w:hyperlink w:anchor="_Toc26349559" w:history="1">
+            <w:r>
+              <w:rPr>
+                <w:rStyle w:val="Hyperlink"/>
+                <w:noProof/>
+              </w:rPr>
+              <w:t>Debugging</w:t>
+            </w:r>
+            <w:r>
+              <w:rPr>
+                <w:noProof/>
+                <w:webHidden/>
+              </w:rPr>
+              <w:tab/>
+            </w:r>
+            <w:r>
+              <w:rPr>
+                <w:noProof/>
+                <w:webHidden/>
+              </w:rPr>
+              <w:fldChar w:fldCharType="begin"/>
+            </w:r>
+            <w:r>
+              <w:rPr>
+                <w:noProof/>
+                <w:webHidden/>
+              </w:rPr>
+              <w:instrText xml:space="preserve"> PAGEREF _Toc26349559 \h </w:instrText>
+            </w:r>
+            <w:r>
+              <w:rPr>
+                <w:noProof/>
+                <w:webHidden/>
+              </w:rPr>
+            </w:r>
+            <w:r>
+              <w:rPr>
+                <w:noProof/>
+                <w:webHidden/>
+              </w:rPr>
+              <w:fldChar w:fldCharType="separate"/>
+            </w:r>
+            <w:r>
+              <w:rPr>
+                <w:noProof/>
+                <w:webHidden/>
+              </w:rPr>
+              <w:t>6</w:t>
             </w:r>
             <w:r>
               <w:rPr>
@@ -573,13 +1472,13 @@
               <w:lang w:eastAsia="en-GB"/>
             </w:rPr>
           </w:pPr>
-          <w:hyperlink w:anchor="_Toc26344535" w:history="1">
+          <w:hyperlink w:anchor="_Toc26349560" w:history="1">
             <w:r>
               <w:rPr>
                 <w:rStyle w:val="Hyperlink"/>
                 <w:noProof/>
               </w:rPr>
-              <w:t>Manifest</w:t>
+              <w:t>Initialising devtron</w:t>
             </w:r>
             <w:r>
               <w:rPr>
@@ -600,7 +1499,7 @@
                 <w:noProof/>
                 <w:webHidden/>
               </w:rPr>
-              <w:instrText xml:space="preserve"> PAGEREF _Toc26344535 \h </w:instrText>
+              <w:instrText xml:space="preserve"> PAGEREF _Toc26349560 \h </w:instrText>
             </w:r>
             <w:r>
               <w:rPr>
@@ -620,7 +1519,7 @@
                 <w:noProof/>
                 <w:webHidden/>
               </w:rPr>
-              <w:t>2</w:t>
+              <w:t>6</w:t>
             </w:r>
             <w:r>
               <w:rPr>
@@ -643,13 +1542,13 @@
               <w:lang w:eastAsia="en-GB"/>
             </w:rPr>
           </w:pPr>
-          <w:hyperlink w:anchor="_Toc26344536" w:history="1">
+          <w:hyperlink w:anchor="_Toc26349561" w:history="1">
             <w:r>
               <w:rPr>
                 <w:rStyle w:val="Hyperlink"/>
                 <w:noProof/>
               </w:rPr>
-              <w:t>How the apps logo is linked through css</w:t>
+              <w:t>Extensions to install in VS code</w:t>
             </w:r>
             <w:r>
               <w:rPr>
@@ -670,7 +1569,7 @@
                 <w:noProof/>
                 <w:webHidden/>
               </w:rPr>
-              <w:instrText xml:space="preserve"> PAGEREF _Toc26344536 \h </w:instrText>
+              <w:instrText xml:space="preserve"> PAGEREF _Toc26349561 \h </w:instrText>
             </w:r>
             <w:r>
               <w:rPr>
@@ -690,7 +1589,77 @@
                 <w:noProof/>
                 <w:webHidden/>
               </w:rPr>
-              <w:t>2</w:t>
+              <w:t>6</w:t>
+            </w:r>
+            <w:r>
+              <w:rPr>
+                <w:noProof/>
+                <w:webHidden/>
+              </w:rPr>
+              <w:fldChar w:fldCharType="end"/>
+            </w:r>
+          </w:hyperlink>
+        </w:p>
+        <w:p>
+          <w:pPr>
+            <w:pStyle w:val="TOC2"/>
+            <w:tabs>
+              <w:tab w:val="right" w:leader="dot" w:pos="10763"/>
+            </w:tabs>
+            <w:rPr>
+              <w:rFonts w:eastAsiaTheme="minorEastAsia"/>
+              <w:noProof/>
+              <w:lang w:eastAsia="en-GB"/>
+            </w:rPr>
+          </w:pPr>
+          <w:hyperlink w:anchor="_Toc26349562" w:history="1">
+            <w:r>
+              <w:rPr>
+                <w:rStyle w:val="Hyperlink"/>
+                <w:noProof/>
+              </w:rPr>
+              <w:t>React devtools for chrome</w:t>
+            </w:r>
+            <w:r>
+              <w:rPr>
+                <w:noProof/>
+                <w:webHidden/>
+              </w:rPr>
+              <w:tab/>
+            </w:r>
+            <w:r>
+              <w:rPr>
+                <w:noProof/>
+                <w:webHidden/>
+              </w:rPr>
+              <w:fldChar w:fldCharType="begin"/>
+            </w:r>
+            <w:r>
+              <w:rPr>
+                <w:noProof/>
+                <w:webHidden/>
+              </w:rPr>
+              <w:instrText xml:space="preserve"> PAGEREF _Toc26349562 \h </w:instrText>
+            </w:r>
+            <w:r>
+              <w:rPr>
+                <w:noProof/>
+                <w:webHidden/>
+              </w:rPr>
+            </w:r>
+            <w:r>
+              <w:rPr>
+                <w:noProof/>
+                <w:webHidden/>
+              </w:rPr>
+              <w:fldChar w:fldCharType="separate"/>
+            </w:r>
+            <w:r>
+              <w:rPr>
+                <w:noProof/>
+                <w:webHidden/>
+              </w:rPr>
+              <w:t>6</w:t>
             </w:r>
             <w:r>
               <w:rPr>
@@ -713,13 +1682,13 @@
               <w:lang w:eastAsia="en-GB"/>
             </w:rPr>
           </w:pPr>
-          <w:hyperlink w:anchor="_Toc26344537" w:history="1">
+          <w:hyperlink w:anchor="_Toc26349563" w:history="1">
             <w:r>
               <w:rPr>
                 <w:rStyle w:val="Hyperlink"/>
                 <w:noProof/>
               </w:rPr>
-              <w:t>The notify util class</w:t>
+              <w:t>NPM scripts and what they do</w:t>
             </w:r>
             <w:r>
               <w:rPr>
@@ -740,7 +1709,7 @@
                 <w:noProof/>
                 <w:webHidden/>
               </w:rPr>
-              <w:instrText xml:space="preserve"> PAGEREF _Toc26344537 \h </w:instrText>
+              <w:instrText xml:space="preserve"> PAGEREF _Toc26349563 \h </w:instrText>
             </w:r>
             <w:r>
               <w:rPr>
@@ -760,77 +1729,7 @@
                 <w:noProof/>
                 <w:webHidden/>
               </w:rPr>
-              <w:t>4</w:t>
-            </w:r>
-            <w:r>
-              <w:rPr>
-                <w:noProof/>
-                <w:webHidden/>
-              </w:rPr>
-              <w:fldChar w:fldCharType="end"/>
-            </w:r>
-          </w:hyperlink>
-        </w:p>
-        <w:p>
-          <w:pPr>
-            <w:pStyle w:val="TOC2"/>
-            <w:tabs>
-              <w:tab w:val="right" w:leader="dot" w:pos="10763"/>
-            </w:tabs>
-            <w:rPr>
-              <w:rFonts w:eastAsiaTheme="minorEastAsia"/>
-              <w:noProof/>
-              <w:lang w:eastAsia="en-GB"/>
-            </w:rPr>
-          </w:pPr>
-          <w:hyperlink w:anchor="_Toc26344538" w:history="1">
-            <w:r>
-              <w:rPr>
-                <w:rStyle w:val="Hyperlink"/>
-                <w:noProof/>
-              </w:rPr>
-              <w:t>How to send a balloon notification</w:t>
-            </w:r>
-            <w:r>
-              <w:rPr>
-                <w:noProof/>
-                <w:webHidden/>
-              </w:rPr>
-              <w:tab/>
-            </w:r>
-            <w:r>
-              <w:rPr>
-                <w:noProof/>
-                <w:webHidden/>
-              </w:rPr>
-              <w:fldChar w:fldCharType="begin"/>
-            </w:r>
-            <w:r>
-              <w:rPr>
-                <w:noProof/>
-                <w:webHidden/>
-              </w:rPr>
-              <w:instrText xml:space="preserve"> PAGEREF _Toc26344538 \h </w:instrText>
-            </w:r>
-            <w:r>
-              <w:rPr>
-                <w:noProof/>
-                <w:webHidden/>
-              </w:rPr>
-            </w:r>
-            <w:r>
-              <w:rPr>
-                <w:noProof/>
-                <w:webHidden/>
-              </w:rPr>
-              <w:fldChar w:fldCharType="separate"/>
-            </w:r>
-            <w:r>
-              <w:rPr>
-                <w:noProof/>
-                <w:webHidden/>
-              </w:rPr>
-              <w:t>4</w:t>
+              <w:t>6</w:t>
             </w:r>
             <w:r>
               <w:rPr>
@@ -853,13 +1752,13 @@
               <w:lang w:eastAsia="en-GB"/>
             </w:rPr>
           </w:pPr>
-          <w:hyperlink w:anchor="_Toc26344539" w:history="1">
+          <w:hyperlink w:anchor="_Toc26349564" w:history="1">
             <w:r>
               <w:rPr>
                 <w:rStyle w:val="Hyperlink"/>
                 <w:noProof/>
               </w:rPr>
-              <w:t>BrowserView util</w:t>
+              <w:t>Component Library</w:t>
             </w:r>
             <w:r>
               <w:rPr>
@@ -880,7 +1779,7 @@
                 <w:noProof/>
                 <w:webHidden/>
               </w:rPr>
-              <w:instrText xml:space="preserve"> PAGEREF _Toc26344539 \h </w:instrText>
+              <w:instrText xml:space="preserve"> PAGEREF _Toc26349564 \h </w:instrText>
             </w:r>
             <w:r>
               <w:rPr>
@@ -900,7 +1799,7 @@
                 <w:noProof/>
                 <w:webHidden/>
               </w:rPr>
-              <w:t>4</w:t>
+              <w:t>6</w:t>
             </w:r>
             <w:r>
               <w:rPr>
@@ -923,13 +1822,13 @@
               <w:lang w:eastAsia="en-GB"/>
             </w:rPr>
           </w:pPr>
-          <w:hyperlink w:anchor="_Toc26344540" w:history="1">
+          <w:hyperlink w:anchor="_Toc26349565" w:history="1">
             <w:r>
               <w:rPr>
                 <w:rStyle w:val="Hyperlink"/>
                 <w:noProof/>
               </w:rPr>
-              <w:t>Persistent storage</w:t>
+              <w:t>Styling</w:t>
             </w:r>
             <w:r>
               <w:rPr>
@@ -950,7 +1849,7 @@
                 <w:noProof/>
                 <w:webHidden/>
               </w:rPr>
-              <w:instrText xml:space="preserve"> PAGEREF _Toc26344540 \h </w:instrText>
+              <w:instrText xml:space="preserve"> PAGEREF _Toc26349565 \h </w:instrText>
             </w:r>
             <w:r>
               <w:rPr>
@@ -970,777 +1869,7 @@
                 <w:noProof/>
                 <w:webHidden/>
               </w:rPr>
-              <w:t>4</w:t>
-            </w:r>
-            <w:r>
-              <w:rPr>
-                <w:noProof/>
-                <w:webHidden/>
-              </w:rPr>
-              <w:fldChar w:fldCharType="end"/>
-            </w:r>
-          </w:hyperlink>
-        </w:p>
-        <w:p>
-          <w:pPr>
-            <w:pStyle w:val="TOC1"/>
-            <w:tabs>
-              <w:tab w:val="right" w:leader="dot" w:pos="10763"/>
-            </w:tabs>
-            <w:rPr>
-              <w:rFonts w:eastAsiaTheme="minorEastAsia"/>
-              <w:noProof/>
-              <w:lang w:eastAsia="en-GB"/>
-            </w:rPr>
-          </w:pPr>
-          <w:hyperlink w:anchor="_Toc26344541" w:history="1">
-            <w:r>
-              <w:rPr>
-                <w:rStyle w:val="Hyperlink"/>
-                <w:noProof/>
-              </w:rPr>
-              <w:t>Logging</w:t>
-            </w:r>
-            <w:r>
-              <w:rPr>
-                <w:noProof/>
-                <w:webHidden/>
-              </w:rPr>
-              <w:tab/>
-            </w:r>
-            <w:r>
-              <w:rPr>
-                <w:noProof/>
-                <w:webHidden/>
-              </w:rPr>
-              <w:fldChar w:fldCharType="begin"/>
-            </w:r>
-            <w:r>
-              <w:rPr>
-                <w:noProof/>
-                <w:webHidden/>
-              </w:rPr>
-              <w:instrText xml:space="preserve"> PAGEREF _Toc26344541 \h </w:instrText>
-            </w:r>
-            <w:r>
-              <w:rPr>
-                <w:noProof/>
-                <w:webHidden/>
-              </w:rPr>
-            </w:r>
-            <w:r>
-              <w:rPr>
-                <w:noProof/>
-                <w:webHidden/>
-              </w:rPr>
-              <w:fldChar w:fldCharType="separate"/>
-            </w:r>
-            <w:r>
-              <w:rPr>
-                <w:noProof/>
-                <w:webHidden/>
-              </w:rPr>
-              <w:t>4</w:t>
-            </w:r>
-            <w:r>
-              <w:rPr>
-                <w:noProof/>
-                <w:webHidden/>
-              </w:rPr>
-              <w:fldChar w:fldCharType="end"/>
-            </w:r>
-          </w:hyperlink>
-        </w:p>
-        <w:p>
-          <w:pPr>
-            <w:pStyle w:val="TOC1"/>
-            <w:tabs>
-              <w:tab w:val="right" w:leader="dot" w:pos="10763"/>
-            </w:tabs>
-            <w:rPr>
-              <w:rFonts w:eastAsiaTheme="minorEastAsia"/>
-              <w:noProof/>
-              <w:lang w:eastAsia="en-GB"/>
-            </w:rPr>
-          </w:pPr>
-          <w:hyperlink w:anchor="_Toc26344542" w:history="1">
-            <w:r>
-              <w:rPr>
-                <w:rStyle w:val="Hyperlink"/>
-                <w:noProof/>
-              </w:rPr>
-              <w:t>Disposing of ipcRenderer listeners</w:t>
-            </w:r>
-            <w:r>
-              <w:rPr>
-                <w:noProof/>
-                <w:webHidden/>
-              </w:rPr>
-              <w:tab/>
-            </w:r>
-            <w:r>
-              <w:rPr>
-                <w:noProof/>
-                <w:webHidden/>
-              </w:rPr>
-              <w:fldChar w:fldCharType="begin"/>
-            </w:r>
-            <w:r>
-              <w:rPr>
-                <w:noProof/>
-                <w:webHidden/>
-              </w:rPr>
-              <w:instrText xml:space="preserve"> PAGEREF _Toc26344542 \h </w:instrText>
-            </w:r>
-            <w:r>
-              <w:rPr>
-                <w:noProof/>
-                <w:webHidden/>
-              </w:rPr>
-            </w:r>
-            <w:r>
-              <w:rPr>
-                <w:noProof/>
-                <w:webHidden/>
-              </w:rPr>
-              <w:fldChar w:fldCharType="separate"/>
-            </w:r>
-            <w:r>
-              <w:rPr>
-                <w:noProof/>
-                <w:webHidden/>
-              </w:rPr>
-              <w:t>4</w:t>
-            </w:r>
-            <w:r>
-              <w:rPr>
-                <w:noProof/>
-                <w:webHidden/>
-              </w:rPr>
-              <w:fldChar w:fldCharType="end"/>
-            </w:r>
-          </w:hyperlink>
-        </w:p>
-        <w:p>
-          <w:pPr>
-            <w:pStyle w:val="TOC1"/>
-            <w:tabs>
-              <w:tab w:val="right" w:leader="dot" w:pos="10763"/>
-            </w:tabs>
-            <w:rPr>
-              <w:rFonts w:eastAsiaTheme="minorEastAsia"/>
-              <w:noProof/>
-              <w:lang w:eastAsia="en-GB"/>
-            </w:rPr>
-          </w:pPr>
-          <w:hyperlink w:anchor="_Toc26344543" w:history="1">
-            <w:r>
-              <w:rPr>
-                <w:rStyle w:val="Hyperlink"/>
-                <w:noProof/>
-              </w:rPr>
-              <w:t>Npm update, don’t do it.</w:t>
-            </w:r>
-            <w:r>
-              <w:rPr>
-                <w:noProof/>
-                <w:webHidden/>
-              </w:rPr>
-              <w:tab/>
-            </w:r>
-            <w:r>
-              <w:rPr>
-                <w:noProof/>
-                <w:webHidden/>
-              </w:rPr>
-              <w:fldChar w:fldCharType="begin"/>
-            </w:r>
-            <w:r>
-              <w:rPr>
-                <w:noProof/>
-                <w:webHidden/>
-              </w:rPr>
-              <w:instrText xml:space="preserve"> PAGEREF _Toc26344543 \h </w:instrText>
-            </w:r>
-            <w:r>
-              <w:rPr>
-                <w:noProof/>
-                <w:webHidden/>
-              </w:rPr>
-            </w:r>
-            <w:r>
-              <w:rPr>
-                <w:noProof/>
-                <w:webHidden/>
-              </w:rPr>
-              <w:fldChar w:fldCharType="separate"/>
-            </w:r>
-            <w:r>
-              <w:rPr>
-                <w:noProof/>
-                <w:webHidden/>
-              </w:rPr>
-              <w:t>4</w:t>
-            </w:r>
-            <w:r>
-              <w:rPr>
-                <w:noProof/>
-                <w:webHidden/>
-              </w:rPr>
-              <w:fldChar w:fldCharType="end"/>
-            </w:r>
-          </w:hyperlink>
-        </w:p>
-        <w:p>
-          <w:pPr>
-            <w:pStyle w:val="TOC1"/>
-            <w:tabs>
-              <w:tab w:val="right" w:leader="dot" w:pos="10763"/>
-            </w:tabs>
-            <w:rPr>
-              <w:rFonts w:eastAsiaTheme="minorEastAsia"/>
-              <w:noProof/>
-              <w:lang w:eastAsia="en-GB"/>
-            </w:rPr>
-          </w:pPr>
-          <w:hyperlink w:anchor="_Toc26344544" w:history="1">
-            <w:r>
-              <w:rPr>
-                <w:rStyle w:val="Hyperlink"/>
-                <w:noProof/>
-              </w:rPr>
-              <w:t>Nvm, what it is and why its useful</w:t>
-            </w:r>
-            <w:r>
-              <w:rPr>
-                <w:noProof/>
-                <w:webHidden/>
-              </w:rPr>
-              <w:tab/>
-            </w:r>
-            <w:r>
-              <w:rPr>
-                <w:noProof/>
-                <w:webHidden/>
-              </w:rPr>
-              <w:fldChar w:fldCharType="begin"/>
-            </w:r>
-            <w:r>
-              <w:rPr>
-                <w:noProof/>
-                <w:webHidden/>
-              </w:rPr>
-              <w:instrText xml:space="preserve"> PAGEREF _Toc26344544 \h </w:instrText>
-            </w:r>
-            <w:r>
-              <w:rPr>
-                <w:noProof/>
-                <w:webHidden/>
-              </w:rPr>
-            </w:r>
-            <w:r>
-              <w:rPr>
-                <w:noProof/>
-                <w:webHidden/>
-              </w:rPr>
-              <w:fldChar w:fldCharType="separate"/>
-            </w:r>
-            <w:r>
-              <w:rPr>
-                <w:noProof/>
-                <w:webHidden/>
-              </w:rPr>
-              <w:t>4</w:t>
-            </w:r>
-            <w:r>
-              <w:rPr>
-                <w:noProof/>
-                <w:webHidden/>
-              </w:rPr>
-              <w:fldChar w:fldCharType="end"/>
-            </w:r>
-          </w:hyperlink>
-        </w:p>
-        <w:p>
-          <w:pPr>
-            <w:pStyle w:val="TOC1"/>
-            <w:tabs>
-              <w:tab w:val="right" w:leader="dot" w:pos="10763"/>
-            </w:tabs>
-            <w:rPr>
-              <w:rFonts w:eastAsiaTheme="minorEastAsia"/>
-              <w:noProof/>
-              <w:lang w:eastAsia="en-GB"/>
-            </w:rPr>
-          </w:pPr>
-          <w:hyperlink w:anchor="_Toc26344545" w:history="1">
-            <w:r>
-              <w:rPr>
-                <w:rStyle w:val="Hyperlink"/>
-                <w:noProof/>
-              </w:rPr>
-              <w:t>Debugging</w:t>
-            </w:r>
-            <w:r>
-              <w:rPr>
-                <w:noProof/>
-                <w:webHidden/>
-              </w:rPr>
-              <w:tab/>
-            </w:r>
-            <w:r>
-              <w:rPr>
-                <w:noProof/>
-                <w:webHidden/>
-              </w:rPr>
-              <w:fldChar w:fldCharType="begin"/>
-            </w:r>
-            <w:r>
-              <w:rPr>
-                <w:noProof/>
-                <w:webHidden/>
-              </w:rPr>
-              <w:instrText xml:space="preserve"> PAGEREF _Toc26344545 \h </w:instrText>
-            </w:r>
-            <w:r>
-              <w:rPr>
-                <w:noProof/>
-                <w:webHidden/>
-              </w:rPr>
-            </w:r>
-            <w:r>
-              <w:rPr>
-                <w:noProof/>
-                <w:webHidden/>
-              </w:rPr>
-              <w:fldChar w:fldCharType="separate"/>
-            </w:r>
-            <w:r>
-              <w:rPr>
-                <w:noProof/>
-                <w:webHidden/>
-              </w:rPr>
-              <w:t>4</w:t>
-            </w:r>
-            <w:r>
-              <w:rPr>
-                <w:noProof/>
-                <w:webHidden/>
-              </w:rPr>
-              <w:fldChar w:fldCharType="end"/>
-            </w:r>
-          </w:hyperlink>
-        </w:p>
-        <w:p>
-          <w:pPr>
-            <w:pStyle w:val="TOC2"/>
-            <w:tabs>
-              <w:tab w:val="right" w:leader="dot" w:pos="10763"/>
-            </w:tabs>
-            <w:rPr>
-              <w:rFonts w:eastAsiaTheme="minorEastAsia"/>
-              <w:noProof/>
-              <w:lang w:eastAsia="en-GB"/>
-            </w:rPr>
-          </w:pPr>
-          <w:hyperlink w:anchor="_Toc26344546" w:history="1">
-            <w:r>
-              <w:rPr>
-                <w:rStyle w:val="Hyperlink"/>
-                <w:noProof/>
-              </w:rPr>
-              <w:t>Initialising devtron</w:t>
-            </w:r>
-            <w:r>
-              <w:rPr>
-                <w:noProof/>
-                <w:webHidden/>
-              </w:rPr>
-              <w:tab/>
-            </w:r>
-            <w:r>
-              <w:rPr>
-                <w:noProof/>
-                <w:webHidden/>
-              </w:rPr>
-              <w:fldChar w:fldCharType="begin"/>
-            </w:r>
-            <w:r>
-              <w:rPr>
-                <w:noProof/>
-                <w:webHidden/>
-              </w:rPr>
-              <w:instrText xml:space="preserve"> PAGEREF _Toc26344546 \h </w:instrText>
-            </w:r>
-            <w:r>
-              <w:rPr>
-                <w:noProof/>
-                <w:webHidden/>
-              </w:rPr>
-            </w:r>
-            <w:r>
-              <w:rPr>
-                <w:noProof/>
-                <w:webHidden/>
-              </w:rPr>
-              <w:fldChar w:fldCharType="separate"/>
-            </w:r>
-            <w:r>
-              <w:rPr>
-                <w:noProof/>
-                <w:webHidden/>
-              </w:rPr>
-              <w:t>4</w:t>
-            </w:r>
-            <w:r>
-              <w:rPr>
-                <w:noProof/>
-                <w:webHidden/>
-              </w:rPr>
-              <w:fldChar w:fldCharType="end"/>
-            </w:r>
-          </w:hyperlink>
-        </w:p>
-        <w:p>
-          <w:pPr>
-            <w:pStyle w:val="TOC2"/>
-            <w:tabs>
-              <w:tab w:val="right" w:leader="dot" w:pos="10763"/>
-            </w:tabs>
-            <w:rPr>
-              <w:rFonts w:eastAsiaTheme="minorEastAsia"/>
-              <w:noProof/>
-              <w:lang w:eastAsia="en-GB"/>
-            </w:rPr>
-          </w:pPr>
-          <w:hyperlink w:anchor="_Toc26344547" w:history="1">
-            <w:r>
-              <w:rPr>
-                <w:rStyle w:val="Hyperlink"/>
-                <w:noProof/>
-              </w:rPr>
-              <w:t>Extensions to install in VS code</w:t>
-            </w:r>
-            <w:r>
-              <w:rPr>
-                <w:noProof/>
-                <w:webHidden/>
-              </w:rPr>
-              <w:tab/>
-            </w:r>
-            <w:r>
-              <w:rPr>
-                <w:noProof/>
-                <w:webHidden/>
-              </w:rPr>
-              <w:fldChar w:fldCharType="begin"/>
-            </w:r>
-            <w:r>
-              <w:rPr>
-                <w:noProof/>
-                <w:webHidden/>
-              </w:rPr>
-              <w:instrText xml:space="preserve"> PAGEREF _Toc26344547 \h </w:instrText>
-            </w:r>
-            <w:r>
-              <w:rPr>
-                <w:noProof/>
-                <w:webHidden/>
-              </w:rPr>
-            </w:r>
-            <w:r>
-              <w:rPr>
-                <w:noProof/>
-                <w:webHidden/>
-              </w:rPr>
-              <w:fldChar w:fldCharType="separate"/>
-            </w:r>
-            <w:r>
-              <w:rPr>
-                <w:noProof/>
-                <w:webHidden/>
-              </w:rPr>
-              <w:t>4</w:t>
-            </w:r>
-            <w:r>
-              <w:rPr>
-                <w:noProof/>
-                <w:webHidden/>
-              </w:rPr>
-              <w:fldChar w:fldCharType="end"/>
-            </w:r>
-          </w:hyperlink>
-        </w:p>
-        <w:p>
-          <w:pPr>
-            <w:pStyle w:val="TOC2"/>
-            <w:tabs>
-              <w:tab w:val="right" w:leader="dot" w:pos="10763"/>
-            </w:tabs>
-            <w:rPr>
-              <w:rFonts w:eastAsiaTheme="minorEastAsia"/>
-              <w:noProof/>
-              <w:lang w:eastAsia="en-GB"/>
-            </w:rPr>
-          </w:pPr>
-          <w:hyperlink w:anchor="_Toc26344548" w:history="1">
-            <w:r>
-              <w:rPr>
-                <w:rStyle w:val="Hyperlink"/>
-                <w:noProof/>
-              </w:rPr>
-              <w:t>React devtools for chrome</w:t>
-            </w:r>
-            <w:r>
-              <w:rPr>
-                <w:noProof/>
-                <w:webHidden/>
-              </w:rPr>
-              <w:tab/>
-            </w:r>
-            <w:r>
-              <w:rPr>
-                <w:noProof/>
-                <w:webHidden/>
-              </w:rPr>
-              <w:fldChar w:fldCharType="begin"/>
-            </w:r>
-            <w:r>
-              <w:rPr>
-                <w:noProof/>
-                <w:webHidden/>
-              </w:rPr>
-              <w:instrText xml:space="preserve"> PAGEREF _Toc26344548 \h </w:instrText>
-            </w:r>
-            <w:r>
-              <w:rPr>
-                <w:noProof/>
-                <w:webHidden/>
-              </w:rPr>
-            </w:r>
-            <w:r>
-              <w:rPr>
-                <w:noProof/>
-                <w:webHidden/>
-              </w:rPr>
-              <w:fldChar w:fldCharType="separate"/>
-            </w:r>
-            <w:r>
-              <w:rPr>
-                <w:noProof/>
-                <w:webHidden/>
-              </w:rPr>
-              <w:t>4</w:t>
-            </w:r>
-            <w:r>
-              <w:rPr>
-                <w:noProof/>
-                <w:webHidden/>
-              </w:rPr>
-              <w:fldChar w:fldCharType="end"/>
-            </w:r>
-          </w:hyperlink>
-        </w:p>
-        <w:p>
-          <w:pPr>
-            <w:pStyle w:val="TOC1"/>
-            <w:tabs>
-              <w:tab w:val="right" w:leader="dot" w:pos="10763"/>
-            </w:tabs>
-            <w:rPr>
-              <w:rFonts w:eastAsiaTheme="minorEastAsia"/>
-              <w:noProof/>
-              <w:lang w:eastAsia="en-GB"/>
-            </w:rPr>
-          </w:pPr>
-          <w:hyperlink w:anchor="_Toc26344549" w:history="1">
-            <w:r>
-              <w:rPr>
-                <w:rStyle w:val="Hyperlink"/>
-                <w:noProof/>
-              </w:rPr>
-              <w:t>NPM scripts and what they do</w:t>
-            </w:r>
-            <w:r>
-              <w:rPr>
-                <w:noProof/>
-                <w:webHidden/>
-              </w:rPr>
-              <w:tab/>
-            </w:r>
-            <w:r>
-              <w:rPr>
-                <w:noProof/>
-                <w:webHidden/>
-              </w:rPr>
-              <w:fldChar w:fldCharType="begin"/>
-            </w:r>
-            <w:r>
-              <w:rPr>
-                <w:noProof/>
-                <w:webHidden/>
-              </w:rPr>
-              <w:instrText xml:space="preserve"> PAGEREF _Toc26344549 \h </w:instrText>
-            </w:r>
-            <w:r>
-              <w:rPr>
-                <w:noProof/>
-                <w:webHidden/>
-              </w:rPr>
-            </w:r>
-            <w:r>
-              <w:rPr>
-                <w:noProof/>
-                <w:webHidden/>
-              </w:rPr>
-              <w:fldChar w:fldCharType="separate"/>
-            </w:r>
-            <w:r>
-              <w:rPr>
-                <w:noProof/>
-                <w:webHidden/>
-              </w:rPr>
-              <w:t>4</w:t>
-            </w:r>
-            <w:r>
-              <w:rPr>
-                <w:noProof/>
-                <w:webHidden/>
-              </w:rPr>
-              <w:fldChar w:fldCharType="end"/>
-            </w:r>
-          </w:hyperlink>
-        </w:p>
-        <w:p>
-          <w:pPr>
-            <w:pStyle w:val="TOC1"/>
-            <w:tabs>
-              <w:tab w:val="right" w:leader="dot" w:pos="10763"/>
-            </w:tabs>
-            <w:rPr>
-              <w:rFonts w:eastAsiaTheme="minorEastAsia"/>
-              <w:noProof/>
-              <w:lang w:eastAsia="en-GB"/>
-            </w:rPr>
-          </w:pPr>
-          <w:hyperlink w:anchor="_Toc26344550" w:history="1">
-            <w:r>
-              <w:rPr>
-                <w:rStyle w:val="Hyperlink"/>
-                <w:noProof/>
-              </w:rPr>
-              <w:t>Component Library</w:t>
-            </w:r>
-            <w:r>
-              <w:rPr>
-                <w:noProof/>
-                <w:webHidden/>
-              </w:rPr>
-              <w:tab/>
-            </w:r>
-            <w:r>
-              <w:rPr>
-                <w:noProof/>
-                <w:webHidden/>
-              </w:rPr>
-              <w:fldChar w:fldCharType="begin"/>
-            </w:r>
-            <w:r>
-              <w:rPr>
-                <w:noProof/>
-                <w:webHidden/>
-              </w:rPr>
-              <w:instrText xml:space="preserve"> PAGEREF _Toc26344550 \h </w:instrText>
-            </w:r>
-            <w:r>
-              <w:rPr>
-                <w:noProof/>
-                <w:webHidden/>
-              </w:rPr>
-            </w:r>
-            <w:r>
-              <w:rPr>
-                <w:noProof/>
-                <w:webHidden/>
-              </w:rPr>
-              <w:fldChar w:fldCharType="separate"/>
-            </w:r>
-            <w:r>
-              <w:rPr>
-                <w:noProof/>
-                <w:webHidden/>
-              </w:rPr>
-              <w:t>4</w:t>
-            </w:r>
-            <w:r>
-              <w:rPr>
-                <w:noProof/>
-                <w:webHidden/>
-              </w:rPr>
-              <w:fldChar w:fldCharType="end"/>
-            </w:r>
-          </w:hyperlink>
-        </w:p>
-        <w:p>
-          <w:pPr>
-            <w:pStyle w:val="TOC1"/>
-            <w:tabs>
-              <w:tab w:val="right" w:leader="dot" w:pos="10763"/>
-            </w:tabs>
-            <w:rPr>
-              <w:rFonts w:eastAsiaTheme="minorEastAsia"/>
-              <w:noProof/>
-              <w:lang w:eastAsia="en-GB"/>
-            </w:rPr>
-          </w:pPr>
-          <w:hyperlink w:anchor="_Toc26344551" w:history="1">
-            <w:r>
-              <w:rPr>
-                <w:rStyle w:val="Hyperlink"/>
-                <w:noProof/>
-              </w:rPr>
-              <w:t>Styling</w:t>
-            </w:r>
-            <w:r>
-              <w:rPr>
-                <w:noProof/>
-                <w:webHidden/>
-              </w:rPr>
-              <w:tab/>
-            </w:r>
-            <w:r>
-              <w:rPr>
-                <w:noProof/>
-                <w:webHidden/>
-              </w:rPr>
-              <w:fldChar w:fldCharType="begin"/>
-            </w:r>
-            <w:r>
-              <w:rPr>
-                <w:noProof/>
-                <w:webHidden/>
-              </w:rPr>
-              <w:instrText xml:space="preserve"> PAGEREF _Toc26344551 \h </w:instrText>
-            </w:r>
-            <w:r>
-              <w:rPr>
-                <w:noProof/>
-                <w:webHidden/>
-              </w:rPr>
-            </w:r>
-            <w:r>
-              <w:rPr>
-                <w:noProof/>
-                <w:webHidden/>
-              </w:rPr>
-              <w:fldChar w:fldCharType="separate"/>
-            </w:r>
-            <w:r>
-              <w:rPr>
-                <w:noProof/>
-                <w:webHidden/>
-              </w:rPr>
-              <w:t>4</w:t>
+              <w:t>6</w:t>
             </w:r>
             <w:r>
               <w:rPr>
@@ -1772,12 +1901,12 @@
       <w:pPr>
         <w:pStyle w:val="Heading1"/>
       </w:pPr>
-      <w:bookmarkStart w:id="0" w:name="_Toc26344528"/>
+      <w:bookmarkStart w:id="1" w:name="_Toc26349541"/>
       <w:r>
         <w:lastRenderedPageBreak/>
         <w:t>Adding a new application</w:t>
       </w:r>
-      <w:bookmarkEnd w:id="0"/>
+      <w:bookmarkEnd w:id="1"/>
     </w:p>
     <w:p>
       <w:r>
@@ -1794,11 +1923,11 @@
       <w:pPr>
         <w:pStyle w:val="Heading2"/>
       </w:pPr>
-      <w:bookmarkStart w:id="1" w:name="_Toc26344529"/>
+      <w:bookmarkStart w:id="2" w:name="_Toc26349542"/>
       <w:r>
         <w:t>Folder layout</w:t>
       </w:r>
-      <w:bookmarkEnd w:id="1"/>
+      <w:bookmarkEnd w:id="2"/>
     </w:p>
     <w:p>
       <w:r>
@@ -1830,7 +1959,7 @@
                     <pic:cNvPicPr/>
                   </pic:nvPicPr>
                   <pic:blipFill>
-                    <a:blip r:embed="rId6">
+                    <a:blip r:embed="rId8">
                       <a:extLst>
                         <a:ext uri="{28A0092B-C50C-407E-A947-70E740481C1C}">
                           <a14:useLocalDpi xmlns:a14="http://schemas.microsoft.com/office/drawing/2010/main" val="0"/>
@@ -1903,11 +2032,11 @@
       <w:pPr>
         <w:pStyle w:val="Heading3"/>
       </w:pPr>
-      <w:bookmarkStart w:id="2" w:name="_Toc26344530"/>
+      <w:bookmarkStart w:id="3" w:name="_Toc26349543"/>
       <w:r>
         <w:t>Assets</w:t>
       </w:r>
-      <w:bookmarkEnd w:id="2"/>
+      <w:bookmarkEnd w:id="3"/>
     </w:p>
     <w:p>
       <w:r>
@@ -1918,11 +2047,11 @@
       <w:pPr>
         <w:pStyle w:val="Heading3"/>
       </w:pPr>
-      <w:bookmarkStart w:id="3" w:name="_Toc26344531"/>
+      <w:bookmarkStart w:id="4" w:name="_Toc26349544"/>
       <w:r>
         <w:t>Components</w:t>
       </w:r>
-      <w:bookmarkEnd w:id="3"/>
+      <w:bookmarkEnd w:id="4"/>
     </w:p>
     <w:p>
       <w:r>
@@ -2006,11 +2135,11 @@
       <w:pPr>
         <w:pStyle w:val="Heading3"/>
       </w:pPr>
-      <w:bookmarkStart w:id="4" w:name="_Toc26344532"/>
+      <w:bookmarkStart w:id="5" w:name="_Toc26349545"/>
       <w:r>
         <w:t>Style</w:t>
       </w:r>
-      <w:bookmarkEnd w:id="4"/>
+      <w:bookmarkEnd w:id="5"/>
     </w:p>
     <w:p>
       <w:r>
@@ -2029,12 +2158,12 @@
       <w:pPr>
         <w:pStyle w:val="Heading3"/>
       </w:pPr>
-      <w:bookmarkStart w:id="5" w:name="_Toc26344533"/>
+      <w:bookmarkStart w:id="6" w:name="_Toc26349546"/>
       <w:proofErr w:type="spellStart"/>
       <w:r>
         <w:t>Util</w:t>
       </w:r>
-      <w:bookmarkEnd w:id="5"/>
+      <w:bookmarkEnd w:id="6"/>
       <w:proofErr w:type="spellEnd"/>
     </w:p>
     <w:p>
@@ -2054,11 +2183,11 @@
       <w:pPr>
         <w:pStyle w:val="Heading3"/>
       </w:pPr>
-      <w:bookmarkStart w:id="6" w:name="_Toc26344534"/>
+      <w:bookmarkStart w:id="7" w:name="_Toc26349547"/>
       <w:r>
         <w:t>Parent component</w:t>
       </w:r>
-      <w:bookmarkEnd w:id="6"/>
+      <w:bookmarkEnd w:id="7"/>
     </w:p>
     <w:p>
       <w:r>
@@ -2077,7 +2206,6 @@
           <w:szCs w:val="26"/>
         </w:rPr>
       </w:pPr>
-      <w:bookmarkStart w:id="7" w:name="_Toc26344535"/>
       <w:r>
         <w:br w:type="page"/>
       </w:r>
@@ -2086,11 +2214,12 @@
       <w:pPr>
         <w:pStyle w:val="Heading2"/>
       </w:pPr>
+      <w:bookmarkStart w:id="8" w:name="_Toc26349548"/>
       <w:r>
         <w:lastRenderedPageBreak/>
         <w:t>Manifest</w:t>
       </w:r>
-      <w:bookmarkEnd w:id="7"/>
+      <w:bookmarkEnd w:id="8"/>
     </w:p>
     <w:p>
       <w:r>
@@ -2122,7 +2251,7 @@
                     <pic:cNvPicPr/>
                   </pic:nvPicPr>
                   <pic:blipFill>
-                    <a:blip r:embed="rId7">
+                    <a:blip r:embed="rId9">
                       <a:extLst>
                         <a:ext uri="{28A0092B-C50C-407E-A947-70E740481C1C}">
                           <a14:useLocalDpi xmlns:a14="http://schemas.microsoft.com/office/drawing/2010/main" val="0"/>
@@ -2170,321 +2299,23 @@
     </w:p>
     <w:p>
       <w:r>
-        <w:t xml:space="preserve">The </w:t>
-      </w:r>
-      <w:proofErr w:type="spellStart"/>
-      <w:r>
-        <w:t>appMap</w:t>
-      </w:r>
-      <w:proofErr w:type="spellEnd"/>
-      <w:r>
-        <w:t xml:space="preserve"> is an exported map containing the root element for the application, a description and its displayed title. The key in the map for the application is used in several places for tagging your application internally and it must not contain a space.</w:t>
-      </w:r>
-      <w:bookmarkStart w:id="8" w:name="_GoBack"/>
-      <w:bookmarkEnd w:id="8"/>
-    </w:p>
-    <w:p>
-      <w:pPr>
-        <w:rPr>
-          <w:rFonts w:asciiTheme="majorHAnsi" w:eastAsiaTheme="majorEastAsia" w:hAnsiTheme="majorHAnsi" w:cstheme="majorBidi"/>
-          <w:color w:val="2E74B5" w:themeColor="accent1" w:themeShade="BF"/>
-          <w:sz w:val="26"/>
-          <w:szCs w:val="26"/>
-        </w:rPr>
-      </w:pPr>
-      <w:bookmarkStart w:id="9" w:name="_Toc26344536"/>
-      <w:r>
-        <w:br w:type="page"/>
-      </w:r>
-    </w:p>
-    <w:p>
-      <w:pPr>
-        <w:pStyle w:val="Heading2"/>
-      </w:pPr>
-      <w:r>
-        <w:lastRenderedPageBreak/>
-        <w:t xml:space="preserve">How the apps logo is linked through </w:t>
-      </w:r>
-      <w:proofErr w:type="spellStart"/>
-      <w:r>
-        <w:t>css</w:t>
-      </w:r>
-      <w:bookmarkEnd w:id="9"/>
-      <w:proofErr w:type="spellEnd"/>
-    </w:p>
-    <w:p>
-      <w:pPr>
-        <w:spacing w:after="0"/>
-      </w:pPr>
-      <w:r>
-        <w:t xml:space="preserve">The app logos are linked to their key in the </w:t>
-      </w:r>
-      <w:proofErr w:type="spellStart"/>
-      <w:r>
-        <w:t>ApplicationManifest</w:t>
-      </w:r>
-      <w:proofErr w:type="spellEnd"/>
-      <w:r>
-        <w:t xml:space="preserve">. The key is appended as part of the </w:t>
-      </w:r>
-      <w:proofErr w:type="spellStart"/>
-      <w:r>
-        <w:t>className</w:t>
-      </w:r>
-      <w:proofErr w:type="spellEnd"/>
-      <w:r>
-        <w:t xml:space="preserve"> of the </w:t>
-      </w:r>
-      <w:proofErr w:type="spellStart"/>
-      <w:r>
-        <w:t>ApplicationPane</w:t>
-      </w:r>
-      <w:proofErr w:type="spellEnd"/>
-      <w:r>
-        <w:t xml:space="preserve"> and </w:t>
-      </w:r>
-      <w:proofErr w:type="spellStart"/>
-      <w:r>
-        <w:t>ApplicationButton</w:t>
-      </w:r>
-      <w:proofErr w:type="spellEnd"/>
-      <w:r>
-        <w:t xml:space="preserve">. The </w:t>
-      </w:r>
-      <w:proofErr w:type="spellStart"/>
-      <w:r>
-        <w:t>appIcon.scss</w:t>
-      </w:r>
-      <w:proofErr w:type="spellEnd"/>
-      <w:r>
-        <w:t xml:space="preserve"> in the </w:t>
-      </w:r>
-      <w:proofErr w:type="spellStart"/>
-      <w:r>
-        <w:t>ApplicationSelection</w:t>
-      </w:r>
-      <w:proofErr w:type="spellEnd"/>
-      <w:r>
-        <w:t xml:space="preserve"> module is where you put the </w:t>
-      </w:r>
-      <w:proofErr w:type="spellStart"/>
-      <w:r>
-        <w:t>css</w:t>
-      </w:r>
-      <w:proofErr w:type="spellEnd"/>
-      <w:r>
-        <w:t xml:space="preserve"> which describes your logo.</w:t>
-      </w:r>
-    </w:p>
-    <w:p>
-      <w:pPr>
-        <w:spacing w:after="0"/>
-      </w:pPr>
-      <w:r>
         <w:rPr>
           <w:noProof/>
           <w:lang w:eastAsia="en-GB"/>
         </w:rPr>
         <w:drawing>
-          <wp:anchor distT="0" distB="0" distL="114300" distR="114300" simplePos="0" relativeHeight="251659264" behindDoc="0" locked="0" layoutInCell="1" allowOverlap="1" wp14:anchorId="63ADE2AA" wp14:editId="20DD79F6">
+          <wp:anchor distT="0" distB="0" distL="114300" distR="114300" simplePos="0" relativeHeight="251666432" behindDoc="0" locked="0" layoutInCell="1" allowOverlap="1">
             <wp:simplePos x="0" y="0"/>
             <wp:positionH relativeFrom="margin">
               <wp:align>center</wp:align>
             </wp:positionH>
             <wp:positionV relativeFrom="paragraph">
-              <wp:posOffset>355600</wp:posOffset>
+              <wp:posOffset>5251450</wp:posOffset>
             </wp:positionV>
-            <wp:extent cx="5438775" cy="2552700"/>
-            <wp:effectExtent l="0" t="0" r="9525" b="0"/>
+            <wp:extent cx="5734050" cy="1895475"/>
+            <wp:effectExtent l="0" t="0" r="0" b="9525"/>
             <wp:wrapTopAndBottom/>
-            <wp:docPr id="1" name="Picture 1"/>
-            <wp:cNvGraphicFramePr>
-              <a:graphicFrameLocks xmlns:a="http://schemas.openxmlformats.org/drawingml/2006/main" noChangeAspect="1"/>
-            </wp:cNvGraphicFramePr>
-            <a:graphic xmlns:a="http://schemas.openxmlformats.org/drawingml/2006/main">
-              <a:graphicData uri="http://schemas.openxmlformats.org/drawingml/2006/picture">
-                <pic:pic xmlns:pic="http://schemas.openxmlformats.org/drawingml/2006/picture">
-                  <pic:nvPicPr>
-                    <pic:cNvPr id="1" name=""/>
-                    <pic:cNvPicPr/>
-                  </pic:nvPicPr>
-                  <pic:blipFill>
-                    <a:blip r:embed="rId8">
-                      <a:extLst>
-                        <a:ext uri="{28A0092B-C50C-407E-A947-70E740481C1C}">
-                          <a14:useLocalDpi xmlns:a14="http://schemas.microsoft.com/office/drawing/2010/main" val="0"/>
-                        </a:ext>
-                      </a:extLst>
-                    </a:blip>
-                    <a:stretch>
-                      <a:fillRect/>
-                    </a:stretch>
-                  </pic:blipFill>
-                  <pic:spPr>
-                    <a:xfrm>
-                      <a:off x="0" y="0"/>
-                      <a:ext cx="5438775" cy="2552700"/>
-                    </a:xfrm>
-                    <a:prstGeom prst="rect">
-                      <a:avLst/>
-                    </a:prstGeom>
-                  </pic:spPr>
-                </pic:pic>
-              </a:graphicData>
-            </a:graphic>
-          </wp:anchor>
-        </w:drawing>
-      </w:r>
-      <w:r>
-        <w:t>Example:</w:t>
-      </w:r>
-    </w:p>
-    <w:p>
-      <w:pPr>
-        <w:spacing w:after="0"/>
-      </w:pPr>
-      <w:r>
-        <w:t>The “Octane” app is defined in the manifest as bellow</w:t>
-      </w:r>
-    </w:p>
-    <w:p>
-      <w:pPr>
-        <w:spacing w:after="0"/>
-      </w:pPr>
-      <w:r>
-        <w:rPr>
-          <w:noProof/>
-          <w:lang w:eastAsia="en-GB"/>
-        </w:rPr>
-        <w:drawing>
-          <wp:anchor distT="0" distB="0" distL="114300" distR="114300" simplePos="0" relativeHeight="251660288" behindDoc="0" locked="0" layoutInCell="1" allowOverlap="1" wp14:anchorId="6B9CA2EA" wp14:editId="7322CEF6">
-            <wp:simplePos x="0" y="0"/>
-            <wp:positionH relativeFrom="margin">
-              <wp:align>center</wp:align>
-            </wp:positionH>
-            <wp:positionV relativeFrom="paragraph">
-              <wp:posOffset>2899410</wp:posOffset>
-            </wp:positionV>
-            <wp:extent cx="5114925" cy="2219325"/>
-            <wp:effectExtent l="0" t="0" r="9525" b="9525"/>
-            <wp:wrapTopAndBottom/>
-            <wp:docPr id="2" name="Picture 2"/>
-            <wp:cNvGraphicFramePr>
-              <a:graphicFrameLocks xmlns:a="http://schemas.openxmlformats.org/drawingml/2006/main" noChangeAspect="1"/>
-            </wp:cNvGraphicFramePr>
-            <a:graphic xmlns:a="http://schemas.openxmlformats.org/drawingml/2006/main">
-              <a:graphicData uri="http://schemas.openxmlformats.org/drawingml/2006/picture">
-                <pic:pic xmlns:pic="http://schemas.openxmlformats.org/drawingml/2006/picture">
-                  <pic:nvPicPr>
-                    <pic:cNvPr id="1" name=""/>
-                    <pic:cNvPicPr/>
-                  </pic:nvPicPr>
-                  <pic:blipFill rotWithShape="1">
-                    <a:blip r:embed="rId9">
-                      <a:extLst>
-                        <a:ext uri="{28A0092B-C50C-407E-A947-70E740481C1C}">
-                          <a14:useLocalDpi xmlns:a14="http://schemas.microsoft.com/office/drawing/2010/main" val="0"/>
-                        </a:ext>
-                      </a:extLst>
-                    </a:blip>
-                    <a:srcRect t="28746"/>
-                    <a:stretch/>
-                  </pic:blipFill>
-                  <pic:spPr bwMode="auto">
-                    <a:xfrm>
-                      <a:off x="0" y="0"/>
-                      <a:ext cx="5114925" cy="2219325"/>
-                    </a:xfrm>
-                    <a:prstGeom prst="rect">
-                      <a:avLst/>
-                    </a:prstGeom>
-                    <a:ln>
-                      <a:noFill/>
-                    </a:ln>
-                    <a:extLst>
-                      <a:ext uri="{53640926-AAD7-44D8-BBD7-CCE9431645EC}">
-                        <a14:shadowObscured xmlns:a14="http://schemas.microsoft.com/office/drawing/2010/main"/>
-                      </a:ext>
-                    </a:extLst>
-                  </pic:spPr>
-                </pic:pic>
-              </a:graphicData>
-            </a:graphic>
-            <wp14:sizeRelV relativeFrom="margin">
-              <wp14:pctHeight>0</wp14:pctHeight>
-            </wp14:sizeRelV>
-          </wp:anchor>
-        </w:drawing>
-      </w:r>
-      <w:r>
-        <w:t xml:space="preserve">The key is “Octane”. The logo is defined in </w:t>
-      </w:r>
-      <w:proofErr w:type="spellStart"/>
-      <w:r>
-        <w:t>appIcon.scss</w:t>
-      </w:r>
-      <w:proofErr w:type="spellEnd"/>
-      <w:r>
-        <w:t xml:space="preserve"> as bellow</w:t>
-      </w:r>
-      <w:r>
-        <w:t>. If your logo has transparencies it is worth considering setting a background colour as well.</w:t>
-      </w:r>
-    </w:p>
-    <w:p>
-      <w:pPr>
-        <w:spacing w:after="0"/>
-      </w:pPr>
-      <w:r>
-        <w:t xml:space="preserve">When the </w:t>
-      </w:r>
-      <w:proofErr w:type="spellStart"/>
-      <w:r>
-        <w:t>ApplicationButton</w:t>
-      </w:r>
-      <w:proofErr w:type="spellEnd"/>
-      <w:r>
-        <w:t xml:space="preserve"> and </w:t>
-      </w:r>
-      <w:proofErr w:type="spellStart"/>
-      <w:r>
-        <w:t>ApplicationPane</w:t>
-      </w:r>
-      <w:proofErr w:type="spellEnd"/>
-      <w:r>
-        <w:t xml:space="preserve"> are created the key from the manifest is added to the </w:t>
-      </w:r>
-      <w:proofErr w:type="spellStart"/>
-      <w:r>
-        <w:t>className</w:t>
-      </w:r>
-      <w:proofErr w:type="spellEnd"/>
-      <w:r>
-        <w:t>.</w:t>
-      </w:r>
-    </w:p>
-    <w:p>
-      <w:pPr>
-        <w:spacing w:after="0"/>
-      </w:pPr>
-      <w:r>
-        <w:rPr>
-          <w:noProof/>
-          <w:lang w:eastAsia="en-GB"/>
-        </w:rPr>
-        <w:drawing>
-          <wp:anchor distT="0" distB="0" distL="114300" distR="114300" simplePos="0" relativeHeight="251661312" behindDoc="0" locked="0" layoutInCell="1" allowOverlap="1" wp14:anchorId="196A9933" wp14:editId="2983E74F">
-            <wp:simplePos x="0" y="0"/>
-            <wp:positionH relativeFrom="column">
-              <wp:posOffset>228600</wp:posOffset>
-            </wp:positionH>
-            <wp:positionV relativeFrom="paragraph">
-              <wp:posOffset>0</wp:posOffset>
-            </wp:positionV>
-            <wp:extent cx="5731510" cy="2593340"/>
-            <wp:effectExtent l="0" t="0" r="2540" b="0"/>
-            <wp:wrapTopAndBottom/>
-            <wp:docPr id="3" name="Picture 3"/>
+            <wp:docPr id="8" name="Picture 8"/>
             <wp:cNvGraphicFramePr>
               <a:graphicFrameLocks xmlns:a="http://schemas.openxmlformats.org/drawingml/2006/main" noChangeAspect="1"/>
             </wp:cNvGraphicFramePr>
@@ -2510,7 +2341,7 @@
                   <pic:spPr>
                     <a:xfrm>
                       <a:off x="0" y="0"/>
-                      <a:ext cx="5731510" cy="2593340"/>
+                      <a:ext cx="5734050" cy="1895475"/>
                     </a:xfrm>
                     <a:prstGeom prst="rect">
                       <a:avLst/>
@@ -2523,6 +2354,496 @@
         </w:drawing>
       </w:r>
       <w:r>
+        <w:rPr>
+          <w:noProof/>
+          <w:lang w:eastAsia="en-GB"/>
+        </w:rPr>
+        <w:drawing>
+          <wp:anchor distT="0" distB="0" distL="114300" distR="114300" simplePos="0" relativeHeight="251665408" behindDoc="0" locked="0" layoutInCell="1" allowOverlap="1" wp14:anchorId="77BDA641" wp14:editId="419FF2F1">
+            <wp:simplePos x="0" y="0"/>
+            <wp:positionH relativeFrom="margin">
+              <wp:align>center</wp:align>
+            </wp:positionH>
+            <wp:positionV relativeFrom="paragraph">
+              <wp:posOffset>2065655</wp:posOffset>
+            </wp:positionV>
+            <wp:extent cx="5438775" cy="2552700"/>
+            <wp:effectExtent l="0" t="0" r="9525" b="0"/>
+            <wp:wrapTopAndBottom/>
+            <wp:docPr id="7" name="Picture 7"/>
+            <wp:cNvGraphicFramePr>
+              <a:graphicFrameLocks xmlns:a="http://schemas.openxmlformats.org/drawingml/2006/main" noChangeAspect="1"/>
+            </wp:cNvGraphicFramePr>
+            <a:graphic xmlns:a="http://schemas.openxmlformats.org/drawingml/2006/main">
+              <a:graphicData uri="http://schemas.openxmlformats.org/drawingml/2006/picture">
+                <pic:pic xmlns:pic="http://schemas.openxmlformats.org/drawingml/2006/picture">
+                  <pic:nvPicPr>
+                    <pic:cNvPr id="1" name=""/>
+                    <pic:cNvPicPr/>
+                  </pic:nvPicPr>
+                  <pic:blipFill>
+                    <a:blip r:embed="rId11">
+                      <a:extLst>
+                        <a:ext uri="{28A0092B-C50C-407E-A947-70E740481C1C}">
+                          <a14:useLocalDpi xmlns:a14="http://schemas.microsoft.com/office/drawing/2010/main" val="0"/>
+                        </a:ext>
+                      </a:extLst>
+                    </a:blip>
+                    <a:stretch>
+                      <a:fillRect/>
+                    </a:stretch>
+                  </pic:blipFill>
+                  <pic:spPr>
+                    <a:xfrm>
+                      <a:off x="0" y="0"/>
+                      <a:ext cx="5438775" cy="2552700"/>
+                    </a:xfrm>
+                    <a:prstGeom prst="rect">
+                      <a:avLst/>
+                    </a:prstGeom>
+                  </pic:spPr>
+                </pic:pic>
+              </a:graphicData>
+            </a:graphic>
+          </wp:anchor>
+        </w:drawing>
+      </w:r>
+      <w:r>
+        <w:t xml:space="preserve">The </w:t>
+      </w:r>
+      <w:proofErr w:type="spellStart"/>
+      <w:r>
+        <w:t>appMap</w:t>
+      </w:r>
+      <w:proofErr w:type="spellEnd"/>
+      <w:r>
+        <w:t xml:space="preserve"> is an exported map containing the root element for the application, a description and its displayed title. The key in the map for the application is used in several places for tagging your application internally and it must not contain a space.</w:t>
+      </w:r>
+      <w:r>
+        <w:t xml:space="preserve"> The app map can be referenced in your application through an import if you need it.</w:t>
+      </w:r>
+      <w:r>
+        <w:t xml:space="preserve"> Your root component is imported at the top of the application manifest.</w:t>
+      </w:r>
+    </w:p>
+    <w:p/>
+    <w:p>
+      <w:pPr>
+        <w:rPr>
+          <w:rFonts w:asciiTheme="majorHAnsi" w:eastAsiaTheme="majorEastAsia" w:hAnsiTheme="majorHAnsi" w:cstheme="majorBidi"/>
+          <w:color w:val="2E74B5" w:themeColor="accent1" w:themeShade="BF"/>
+          <w:sz w:val="26"/>
+          <w:szCs w:val="26"/>
+        </w:rPr>
+      </w:pPr>
+      <w:r>
+        <w:br w:type="page"/>
+      </w:r>
+    </w:p>
+    <w:p>
+      <w:pPr>
+        <w:pStyle w:val="Heading2"/>
+      </w:pPr>
+      <w:bookmarkStart w:id="9" w:name="_Toc26349549"/>
+      <w:r>
+        <w:lastRenderedPageBreak/>
+        <w:t xml:space="preserve">How the apps logo is linked through </w:t>
+      </w:r>
+      <w:proofErr w:type="spellStart"/>
+      <w:r>
+        <w:t>css</w:t>
+      </w:r>
+      <w:bookmarkEnd w:id="9"/>
+      <w:proofErr w:type="spellEnd"/>
+    </w:p>
+    <w:p>
+      <w:pPr>
+        <w:spacing w:after="0"/>
+      </w:pPr>
+      <w:r>
+        <w:rPr>
+          <w:noProof/>
+          <w:lang w:eastAsia="en-GB"/>
+        </w:rPr>
+        <w:drawing>
+          <wp:anchor distT="0" distB="0" distL="114300" distR="114300" simplePos="0" relativeHeight="251667456" behindDoc="0" locked="0" layoutInCell="1" allowOverlap="1">
+            <wp:simplePos x="0" y="0"/>
+            <wp:positionH relativeFrom="margin">
+              <wp:align>center</wp:align>
+            </wp:positionH>
+            <wp:positionV relativeFrom="paragraph">
+              <wp:posOffset>659765</wp:posOffset>
+            </wp:positionV>
+            <wp:extent cx="1781175" cy="1295400"/>
+            <wp:effectExtent l="0" t="0" r="9525" b="0"/>
+            <wp:wrapTopAndBottom/>
+            <wp:docPr id="9" name="Picture 9"/>
+            <wp:cNvGraphicFramePr>
+              <a:graphicFrameLocks xmlns:a="http://schemas.openxmlformats.org/drawingml/2006/main" noChangeAspect="1"/>
+            </wp:cNvGraphicFramePr>
+            <a:graphic xmlns:a="http://schemas.openxmlformats.org/drawingml/2006/main">
+              <a:graphicData uri="http://schemas.openxmlformats.org/drawingml/2006/picture">
+                <pic:pic xmlns:pic="http://schemas.openxmlformats.org/drawingml/2006/picture">
+                  <pic:nvPicPr>
+                    <pic:cNvPr id="1" name=""/>
+                    <pic:cNvPicPr/>
+                  </pic:nvPicPr>
+                  <pic:blipFill>
+                    <a:blip r:embed="rId12">
+                      <a:extLst>
+                        <a:ext uri="{28A0092B-C50C-407E-A947-70E740481C1C}">
+                          <a14:useLocalDpi xmlns:a14="http://schemas.microsoft.com/office/drawing/2010/main" val="0"/>
+                        </a:ext>
+                      </a:extLst>
+                    </a:blip>
+                    <a:stretch>
+                      <a:fillRect/>
+                    </a:stretch>
+                  </pic:blipFill>
+                  <pic:spPr>
+                    <a:xfrm>
+                      <a:off x="0" y="0"/>
+                      <a:ext cx="1781175" cy="1295400"/>
+                    </a:xfrm>
+                    <a:prstGeom prst="rect">
+                      <a:avLst/>
+                    </a:prstGeom>
+                  </pic:spPr>
+                </pic:pic>
+              </a:graphicData>
+            </a:graphic>
+          </wp:anchor>
+        </w:drawing>
+      </w:r>
+      <w:r>
+        <w:t xml:space="preserve">The app logos are linked to their key in the </w:t>
+      </w:r>
+      <w:proofErr w:type="spellStart"/>
+      <w:r>
+        <w:t>ApplicationManifest</w:t>
+      </w:r>
+      <w:proofErr w:type="spellEnd"/>
+      <w:r>
+        <w:t xml:space="preserve">. The key is appended as part of the </w:t>
+      </w:r>
+      <w:proofErr w:type="spellStart"/>
+      <w:r>
+        <w:t>className</w:t>
+      </w:r>
+      <w:proofErr w:type="spellEnd"/>
+      <w:r>
+        <w:t xml:space="preserve"> of the </w:t>
+      </w:r>
+      <w:proofErr w:type="spellStart"/>
+      <w:r>
+        <w:t>ApplicationPane</w:t>
+      </w:r>
+      <w:proofErr w:type="spellEnd"/>
+      <w:r>
+        <w:t xml:space="preserve"> and </w:t>
+      </w:r>
+      <w:proofErr w:type="spellStart"/>
+      <w:r>
+        <w:t>ApplicationButton</w:t>
+      </w:r>
+      <w:proofErr w:type="spellEnd"/>
+      <w:r>
+        <w:t xml:space="preserve">. The </w:t>
+      </w:r>
+      <w:proofErr w:type="spellStart"/>
+      <w:r>
+        <w:t>appIcon.scss</w:t>
+      </w:r>
+      <w:proofErr w:type="spellEnd"/>
+      <w:r>
+        <w:t xml:space="preserve"> in the </w:t>
+      </w:r>
+      <w:proofErr w:type="spellStart"/>
+      <w:r>
+        <w:t>ApplicationSelection</w:t>
+      </w:r>
+      <w:proofErr w:type="spellEnd"/>
+      <w:r>
+        <w:t xml:space="preserve"> module is where you put the </w:t>
+      </w:r>
+      <w:proofErr w:type="spellStart"/>
+      <w:r>
+        <w:t>css</w:t>
+      </w:r>
+      <w:proofErr w:type="spellEnd"/>
+      <w:r>
+        <w:t xml:space="preserve"> which describes your logo.</w:t>
+      </w:r>
+    </w:p>
+    <w:p>
+      <w:pPr>
+        <w:spacing w:after="0"/>
+      </w:pPr>
+      <w:r>
+        <w:t>Example:</w:t>
+      </w:r>
+    </w:p>
+    <w:p>
+      <w:pPr>
+        <w:spacing w:after="0"/>
+      </w:pPr>
+      <w:r>
+        <w:rPr>
+          <w:noProof/>
+          <w:lang w:eastAsia="en-GB"/>
+        </w:rPr>
+        <w:drawing>
+          <wp:anchor distT="0" distB="0" distL="114300" distR="114300" simplePos="0" relativeHeight="251659264" behindDoc="0" locked="0" layoutInCell="1" allowOverlap="1" wp14:anchorId="63ADE2AA" wp14:editId="20DD79F6">
+            <wp:simplePos x="0" y="0"/>
+            <wp:positionH relativeFrom="margin">
+              <wp:align>center</wp:align>
+            </wp:positionH>
+            <wp:positionV relativeFrom="paragraph">
+              <wp:posOffset>199390</wp:posOffset>
+            </wp:positionV>
+            <wp:extent cx="5040000" cy="1368126"/>
+            <wp:effectExtent l="0" t="0" r="8255" b="3810"/>
+            <wp:wrapTopAndBottom/>
+            <wp:docPr id="1" name="Picture 1"/>
+            <wp:cNvGraphicFramePr>
+              <a:graphicFrameLocks xmlns:a="http://schemas.openxmlformats.org/drawingml/2006/main" noChangeAspect="1"/>
+            </wp:cNvGraphicFramePr>
+            <a:graphic xmlns:a="http://schemas.openxmlformats.org/drawingml/2006/main">
+              <a:graphicData uri="http://schemas.openxmlformats.org/drawingml/2006/picture">
+                <pic:pic xmlns:pic="http://schemas.openxmlformats.org/drawingml/2006/picture">
+                  <pic:nvPicPr>
+                    <pic:cNvPr id="1" name=""/>
+                    <pic:cNvPicPr/>
+                  </pic:nvPicPr>
+                  <pic:blipFill rotWithShape="1">
+                    <a:blip r:embed="rId11">
+                      <a:extLst>
+                        <a:ext uri="{28A0092B-C50C-407E-A947-70E740481C1C}">
+                          <a14:useLocalDpi xmlns:a14="http://schemas.microsoft.com/office/drawing/2010/main" val="0"/>
+                        </a:ext>
+                      </a:extLst>
+                    </a:blip>
+                    <a:srcRect t="42164"/>
+                    <a:stretch/>
+                  </pic:blipFill>
+                  <pic:spPr bwMode="auto">
+                    <a:xfrm>
+                      <a:off x="0" y="0"/>
+                      <a:ext cx="5040000" cy="1368126"/>
+                    </a:xfrm>
+                    <a:prstGeom prst="rect">
+                      <a:avLst/>
+                    </a:prstGeom>
+                    <a:ln>
+                      <a:noFill/>
+                    </a:ln>
+                    <a:extLst>
+                      <a:ext uri="{53640926-AAD7-44D8-BBD7-CCE9431645EC}">
+                        <a14:shadowObscured xmlns:a14="http://schemas.microsoft.com/office/drawing/2010/main"/>
+                      </a:ext>
+                    </a:extLst>
+                  </pic:spPr>
+                </pic:pic>
+              </a:graphicData>
+            </a:graphic>
+            <wp14:sizeRelH relativeFrom="margin">
+              <wp14:pctWidth>0</wp14:pctWidth>
+            </wp14:sizeRelH>
+            <wp14:sizeRelV relativeFrom="margin">
+              <wp14:pctHeight>0</wp14:pctHeight>
+            </wp14:sizeRelV>
+          </wp:anchor>
+        </w:drawing>
+      </w:r>
+      <w:r>
+        <w:t>The “Octane” app is defined in the manifest as bellow</w:t>
+      </w:r>
+    </w:p>
+    <w:p>
+      <w:pPr>
+        <w:spacing w:after="0"/>
+      </w:pPr>
+      <w:r>
+        <w:rPr>
+          <w:noProof/>
+          <w:lang w:eastAsia="en-GB"/>
+        </w:rPr>
+        <w:drawing>
+          <wp:anchor distT="0" distB="0" distL="114300" distR="114300" simplePos="0" relativeHeight="251660288" behindDoc="0" locked="0" layoutInCell="1" allowOverlap="1" wp14:anchorId="6B9CA2EA" wp14:editId="7322CEF6">
+            <wp:simplePos x="0" y="0"/>
+            <wp:positionH relativeFrom="margin">
+              <wp:align>center</wp:align>
+            </wp:positionH>
+            <wp:positionV relativeFrom="paragraph">
+              <wp:posOffset>1765935</wp:posOffset>
+            </wp:positionV>
+            <wp:extent cx="5040000" cy="2186816"/>
+            <wp:effectExtent l="0" t="0" r="8255" b="4445"/>
+            <wp:wrapTopAndBottom/>
+            <wp:docPr id="2" name="Picture 2"/>
+            <wp:cNvGraphicFramePr>
+              <a:graphicFrameLocks xmlns:a="http://schemas.openxmlformats.org/drawingml/2006/main" noChangeAspect="1"/>
+            </wp:cNvGraphicFramePr>
+            <a:graphic xmlns:a="http://schemas.openxmlformats.org/drawingml/2006/main">
+              <a:graphicData uri="http://schemas.openxmlformats.org/drawingml/2006/picture">
+                <pic:pic xmlns:pic="http://schemas.openxmlformats.org/drawingml/2006/picture">
+                  <pic:nvPicPr>
+                    <pic:cNvPr id="1" name=""/>
+                    <pic:cNvPicPr/>
+                  </pic:nvPicPr>
+                  <pic:blipFill rotWithShape="1">
+                    <a:blip r:embed="rId13">
+                      <a:extLst>
+                        <a:ext uri="{28A0092B-C50C-407E-A947-70E740481C1C}">
+                          <a14:useLocalDpi xmlns:a14="http://schemas.microsoft.com/office/drawing/2010/main" val="0"/>
+                        </a:ext>
+                      </a:extLst>
+                    </a:blip>
+                    <a:srcRect t="28746"/>
+                    <a:stretch/>
+                  </pic:blipFill>
+                  <pic:spPr bwMode="auto">
+                    <a:xfrm>
+                      <a:off x="0" y="0"/>
+                      <a:ext cx="5040000" cy="2186816"/>
+                    </a:xfrm>
+                    <a:prstGeom prst="rect">
+                      <a:avLst/>
+                    </a:prstGeom>
+                    <a:ln>
+                      <a:noFill/>
+                    </a:ln>
+                    <a:extLst>
+                      <a:ext uri="{53640926-AAD7-44D8-BBD7-CCE9431645EC}">
+                        <a14:shadowObscured xmlns:a14="http://schemas.microsoft.com/office/drawing/2010/main"/>
+                      </a:ext>
+                    </a:extLst>
+                  </pic:spPr>
+                </pic:pic>
+              </a:graphicData>
+            </a:graphic>
+            <wp14:sizeRelH relativeFrom="margin">
+              <wp14:pctWidth>0</wp14:pctWidth>
+            </wp14:sizeRelH>
+            <wp14:sizeRelV relativeFrom="margin">
+              <wp14:pctHeight>0</wp14:pctHeight>
+            </wp14:sizeRelV>
+          </wp:anchor>
+        </w:drawing>
+      </w:r>
+      <w:r>
+        <w:t xml:space="preserve">The key is “Octane”. The logo is defined in </w:t>
+      </w:r>
+      <w:proofErr w:type="spellStart"/>
+      <w:r>
+        <w:t>appIcon.scss</w:t>
+      </w:r>
+      <w:proofErr w:type="spellEnd"/>
+      <w:r>
+        <w:t xml:space="preserve"> as bellow</w:t>
+      </w:r>
+      <w:r>
+        <w:t>. If your logo has transparencies it is worth considering setting a background colour as well.</w:t>
+      </w:r>
+    </w:p>
+    <w:p>
+      <w:pPr>
+        <w:spacing w:after="0"/>
+      </w:pPr>
+      <w:r>
+        <w:t xml:space="preserve">When the </w:t>
+      </w:r>
+      <w:proofErr w:type="spellStart"/>
+      <w:r>
+        <w:t>ApplicationButton</w:t>
+      </w:r>
+      <w:proofErr w:type="spellEnd"/>
+      <w:r>
+        <w:t xml:space="preserve"> and </w:t>
+      </w:r>
+      <w:proofErr w:type="spellStart"/>
+      <w:r>
+        <w:t>ApplicationPane</w:t>
+      </w:r>
+      <w:proofErr w:type="spellEnd"/>
+      <w:r>
+        <w:t xml:space="preserve"> are created the key from the manifest is added to the </w:t>
+      </w:r>
+      <w:proofErr w:type="spellStart"/>
+      <w:r>
+        <w:t>className</w:t>
+      </w:r>
+      <w:proofErr w:type="spellEnd"/>
+      <w:r>
+        <w:t>.</w:t>
+      </w:r>
+    </w:p>
+    <w:p>
+      <w:pPr>
+        <w:spacing w:after="0"/>
+      </w:pPr>
+      <w:r>
+        <w:rPr>
+          <w:noProof/>
+          <w:lang w:eastAsia="en-GB"/>
+        </w:rPr>
+        <w:drawing>
+          <wp:anchor distT="0" distB="0" distL="114300" distR="114300" simplePos="0" relativeHeight="251661312" behindDoc="0" locked="0" layoutInCell="1" allowOverlap="1" wp14:anchorId="196A9933" wp14:editId="2983E74F">
+            <wp:simplePos x="0" y="0"/>
+            <wp:positionH relativeFrom="margin">
+              <wp:align>center</wp:align>
+            </wp:positionH>
+            <wp:positionV relativeFrom="paragraph">
+              <wp:posOffset>457200</wp:posOffset>
+            </wp:positionV>
+            <wp:extent cx="5040000" cy="2280452"/>
+            <wp:effectExtent l="0" t="0" r="8255" b="5715"/>
+            <wp:wrapTopAndBottom/>
+            <wp:docPr id="3" name="Picture 3"/>
+            <wp:cNvGraphicFramePr>
+              <a:graphicFrameLocks xmlns:a="http://schemas.openxmlformats.org/drawingml/2006/main" noChangeAspect="1"/>
+            </wp:cNvGraphicFramePr>
+            <a:graphic xmlns:a="http://schemas.openxmlformats.org/drawingml/2006/main">
+              <a:graphicData uri="http://schemas.openxmlformats.org/drawingml/2006/picture">
+                <pic:pic xmlns:pic="http://schemas.openxmlformats.org/drawingml/2006/picture">
+                  <pic:nvPicPr>
+                    <pic:cNvPr id="1" name=""/>
+                    <pic:cNvPicPr/>
+                  </pic:nvPicPr>
+                  <pic:blipFill>
+                    <a:blip r:embed="rId14">
+                      <a:extLst>
+                        <a:ext uri="{28A0092B-C50C-407E-A947-70E740481C1C}">
+                          <a14:useLocalDpi xmlns:a14="http://schemas.microsoft.com/office/drawing/2010/main" val="0"/>
+                        </a:ext>
+                      </a:extLst>
+                    </a:blip>
+                    <a:stretch>
+                      <a:fillRect/>
+                    </a:stretch>
+                  </pic:blipFill>
+                  <pic:spPr>
+                    <a:xfrm>
+                      <a:off x="0" y="0"/>
+                      <a:ext cx="5040000" cy="2280452"/>
+                    </a:xfrm>
+                    <a:prstGeom prst="rect">
+                      <a:avLst/>
+                    </a:prstGeom>
+                  </pic:spPr>
+                </pic:pic>
+              </a:graphicData>
+            </a:graphic>
+            <wp14:sizeRelH relativeFrom="margin">
+              <wp14:pctWidth>0</wp14:pctWidth>
+            </wp14:sizeRelH>
+            <wp14:sizeRelV relativeFrom="margin">
+              <wp14:pctHeight>0</wp14:pctHeight>
+            </wp14:sizeRelV>
+          </wp:anchor>
+        </w:drawing>
+      </w:r>
+      <w:r>
         <w:t>This has the effect that any element with the class matching the manifest key will have its background image set to the logo so bear that in mind.</w:t>
       </w:r>
     </w:p>
@@ -2531,209 +2852,331 @@
         <w:br w:type="page"/>
       </w:r>
     </w:p>
+    <w:p>
+      <w:pPr>
+        <w:pStyle w:val="Heading1"/>
+      </w:pPr>
+      <w:bookmarkStart w:id="10" w:name="_Toc26349550"/>
+      <w:r>
+        <w:lastRenderedPageBreak/>
+        <w:t>U</w:t>
+      </w:r>
+      <w:r>
+        <w:t>til</w:t>
+      </w:r>
+      <w:r>
+        <w:t>ity</w:t>
+      </w:r>
+      <w:r>
+        <w:t xml:space="preserve"> class</w:t>
+      </w:r>
+      <w:r>
+        <w:t>es</w:t>
+      </w:r>
+      <w:bookmarkEnd w:id="10"/>
+    </w:p>
+    <w:p>
+      <w:r>
+        <w:rPr>
+          <w:noProof/>
+          <w:lang w:eastAsia="en-GB"/>
+        </w:rPr>
+        <w:drawing>
+          <wp:anchor distT="0" distB="0" distL="114300" distR="114300" simplePos="0" relativeHeight="251668480" behindDoc="0" locked="0" layoutInCell="1" allowOverlap="1">
+            <wp:simplePos x="0" y="0"/>
+            <wp:positionH relativeFrom="margin">
+              <wp:align>center</wp:align>
+            </wp:positionH>
+            <wp:positionV relativeFrom="paragraph">
+              <wp:posOffset>768985</wp:posOffset>
+            </wp:positionV>
+            <wp:extent cx="1981200" cy="3276600"/>
+            <wp:effectExtent l="0" t="0" r="0" b="0"/>
+            <wp:wrapTopAndBottom/>
+            <wp:docPr id="10" name="Picture 10"/>
+            <wp:cNvGraphicFramePr>
+              <a:graphicFrameLocks xmlns:a="http://schemas.openxmlformats.org/drawingml/2006/main" noChangeAspect="1"/>
+            </wp:cNvGraphicFramePr>
+            <a:graphic xmlns:a="http://schemas.openxmlformats.org/drawingml/2006/main">
+              <a:graphicData uri="http://schemas.openxmlformats.org/drawingml/2006/picture">
+                <pic:pic xmlns:pic="http://schemas.openxmlformats.org/drawingml/2006/picture">
+                  <pic:nvPicPr>
+                    <pic:cNvPr id="1" name=""/>
+                    <pic:cNvPicPr/>
+                  </pic:nvPicPr>
+                  <pic:blipFill>
+                    <a:blip r:embed="rId15">
+                      <a:extLst>
+                        <a:ext uri="{28A0092B-C50C-407E-A947-70E740481C1C}">
+                          <a14:useLocalDpi xmlns:a14="http://schemas.microsoft.com/office/drawing/2010/main" val="0"/>
+                        </a:ext>
+                      </a:extLst>
+                    </a:blip>
+                    <a:stretch>
+                      <a:fillRect/>
+                    </a:stretch>
+                  </pic:blipFill>
+                  <pic:spPr>
+                    <a:xfrm>
+                      <a:off x="0" y="0"/>
+                      <a:ext cx="1981200" cy="3276600"/>
+                    </a:xfrm>
+                    <a:prstGeom prst="rect">
+                      <a:avLst/>
+                    </a:prstGeom>
+                  </pic:spPr>
+                </pic:pic>
+              </a:graphicData>
+            </a:graphic>
+          </wp:anchor>
+        </w:drawing>
+      </w:r>
+      <w:r>
+        <w:t xml:space="preserve">One of the </w:t>
+      </w:r>
+      <w:r>
+        <w:t xml:space="preserve">considerations with an electron app is how to link the web based UI to the electron functionality. This is largely done with the use of the </w:t>
+      </w:r>
+      <w:hyperlink r:id="rId16" w:history="1">
+        <w:proofErr w:type="spellStart"/>
+        <w:r>
+          <w:rPr>
+            <w:rStyle w:val="Hyperlink"/>
+          </w:rPr>
+          <w:t>ipcMain</w:t>
+        </w:r>
+        <w:proofErr w:type="spellEnd"/>
+      </w:hyperlink>
+      <w:r>
+        <w:t xml:space="preserve"> and </w:t>
+      </w:r>
+      <w:hyperlink r:id="rId17" w:history="1">
+        <w:proofErr w:type="spellStart"/>
+        <w:r>
+          <w:rPr>
+            <w:rStyle w:val="Hyperlink"/>
+          </w:rPr>
+          <w:t>ipcRenderer</w:t>
+        </w:r>
+        <w:proofErr w:type="spellEnd"/>
+      </w:hyperlink>
+      <w:r>
+        <w:t xml:space="preserve"> functionality. To simplify this, several utility classes have be created so that you as a developer don’t have to worry too much about how to communicate with the main process. These classes can be found in the </w:t>
+      </w:r>
+      <w:proofErr w:type="spellStart"/>
+      <w:r>
+        <w:t>util</w:t>
+      </w:r>
+      <w:proofErr w:type="spellEnd"/>
+      <w:r>
+        <w:t xml:space="preserve"> folder of the core folder.</w:t>
+      </w:r>
+    </w:p>
     <w:p/>
     <w:p>
       <w:pPr>
+        <w:pStyle w:val="Heading2"/>
+      </w:pPr>
+      <w:bookmarkStart w:id="11" w:name="_Toc26349551"/>
+      <w:proofErr w:type="spellStart"/>
+      <w:r>
+        <w:t>Notify.ts</w:t>
+      </w:r>
+      <w:bookmarkEnd w:id="11"/>
+      <w:proofErr w:type="spellEnd"/>
+    </w:p>
+    <w:p>
+      <w:r>
+        <w:t xml:space="preserve">This class is </w:t>
+      </w:r>
+    </w:p>
+    <w:p>
+      <w:pPr>
+        <w:pStyle w:val="Heading3"/>
+      </w:pPr>
+      <w:bookmarkStart w:id="12" w:name="_Toc26349552"/>
+      <w:r>
+        <w:t>How to send a balloon notification</w:t>
+      </w:r>
+      <w:bookmarkEnd w:id="12"/>
+    </w:p>
+    <w:p/>
+    <w:p>
+      <w:pPr>
         <w:pStyle w:val="Heading1"/>
       </w:pPr>
-      <w:bookmarkStart w:id="10" w:name="_Toc26344537"/>
-      <w:r>
-        <w:t xml:space="preserve">The notify </w:t>
-      </w:r>
+      <w:bookmarkStart w:id="13" w:name="_Toc26349553"/>
       <w:proofErr w:type="spellStart"/>
       <w:r>
+        <w:lastRenderedPageBreak/>
+        <w:t>BrowserView</w:t>
+      </w:r>
+      <w:proofErr w:type="spellEnd"/>
+      <w:r>
+        <w:t xml:space="preserve"> </w:t>
+      </w:r>
+      <w:proofErr w:type="spellStart"/>
+      <w:r>
         <w:t>util</w:t>
       </w:r>
+      <w:bookmarkEnd w:id="13"/>
       <w:proofErr w:type="spellEnd"/>
-      <w:r>
-        <w:t xml:space="preserve"> class</w:t>
-      </w:r>
-      <w:bookmarkEnd w:id="10"/>
+    </w:p>
+    <w:p>
+      <w:pPr>
+        <w:pStyle w:val="Heading1"/>
+      </w:pPr>
+      <w:bookmarkStart w:id="14" w:name="_Toc26349554"/>
+      <w:r>
+        <w:t>Persistent storage</w:t>
+      </w:r>
+      <w:bookmarkEnd w:id="14"/>
+    </w:p>
+    <w:p>
+      <w:pPr>
+        <w:pStyle w:val="Heading1"/>
+      </w:pPr>
+      <w:bookmarkStart w:id="15" w:name="_Toc26349555"/>
+      <w:r>
+        <w:t>Logging</w:t>
+      </w:r>
+      <w:bookmarkEnd w:id="15"/>
+    </w:p>
+    <w:p>
+      <w:pPr>
+        <w:pStyle w:val="Heading1"/>
+      </w:pPr>
+      <w:bookmarkStart w:id="16" w:name="_Toc26349556"/>
+      <w:r>
+        <w:t xml:space="preserve">Disposing of </w:t>
+      </w:r>
+      <w:proofErr w:type="spellStart"/>
+      <w:r>
+        <w:t>ipcRenderer</w:t>
+      </w:r>
+      <w:proofErr w:type="spellEnd"/>
+      <w:r>
+        <w:t xml:space="preserve"> listeners</w:t>
+      </w:r>
+      <w:bookmarkEnd w:id="16"/>
+    </w:p>
+    <w:p>
+      <w:pPr>
+        <w:pStyle w:val="Heading1"/>
+      </w:pPr>
+      <w:bookmarkStart w:id="17" w:name="_Toc26349557"/>
+      <w:proofErr w:type="spellStart"/>
+      <w:r>
+        <w:t>Npm</w:t>
+      </w:r>
+      <w:proofErr w:type="spellEnd"/>
+      <w:r>
+        <w:t xml:space="preserve"> update, don’t do it.</w:t>
+      </w:r>
+      <w:bookmarkEnd w:id="17"/>
+    </w:p>
+    <w:p>
+      <w:pPr>
+        <w:pStyle w:val="Heading1"/>
+      </w:pPr>
+      <w:bookmarkStart w:id="18" w:name="_Toc26349558"/>
+      <w:proofErr w:type="spellStart"/>
+      <w:r>
+        <w:t>Nvm</w:t>
+      </w:r>
+      <w:proofErr w:type="spellEnd"/>
+      <w:r>
+        <w:t>, what it is and why its useful</w:t>
+      </w:r>
+      <w:bookmarkEnd w:id="18"/>
+    </w:p>
+    <w:p>
+      <w:pPr>
+        <w:pStyle w:val="Heading1"/>
+      </w:pPr>
+      <w:bookmarkStart w:id="19" w:name="_Toc26349559"/>
+      <w:r>
+        <w:t>Debugging</w:t>
+      </w:r>
+      <w:bookmarkEnd w:id="19"/>
     </w:p>
     <w:p>
       <w:pPr>
         <w:pStyle w:val="Heading2"/>
       </w:pPr>
-      <w:bookmarkStart w:id="11" w:name="_Toc26344538"/>
-      <w:r>
-        <w:t>How to send a balloon notification</w:t>
-      </w:r>
-      <w:bookmarkEnd w:id="11"/>
+      <w:bookmarkStart w:id="20" w:name="_Toc26349560"/>
+      <w:r>
+        <w:t xml:space="preserve">Initialising </w:t>
+      </w:r>
+      <w:proofErr w:type="spellStart"/>
+      <w:r>
+        <w:t>devtron</w:t>
+      </w:r>
+      <w:bookmarkEnd w:id="20"/>
+      <w:proofErr w:type="spellEnd"/>
+    </w:p>
+    <w:p>
+      <w:pPr>
+        <w:pStyle w:val="Heading2"/>
+      </w:pPr>
+      <w:bookmarkStart w:id="21" w:name="_Toc26349561"/>
+      <w:r>
+        <w:t>Extensions to install in VS code</w:t>
+      </w:r>
+      <w:bookmarkEnd w:id="21"/>
+    </w:p>
+    <w:p>
+      <w:pPr>
+        <w:pStyle w:val="Heading2"/>
+      </w:pPr>
+      <w:bookmarkStart w:id="22" w:name="_Toc26349562"/>
+      <w:r>
+        <w:t xml:space="preserve">React </w:t>
+      </w:r>
+      <w:proofErr w:type="spellStart"/>
+      <w:r>
+        <w:t>devtools</w:t>
+      </w:r>
+      <w:proofErr w:type="spellEnd"/>
+      <w:r>
+        <w:t xml:space="preserve"> for chrome</w:t>
+      </w:r>
+      <w:bookmarkEnd w:id="22"/>
     </w:p>
     <w:p>
       <w:pPr>
         <w:pStyle w:val="Heading1"/>
       </w:pPr>
-      <w:bookmarkStart w:id="12" w:name="_Toc26344539"/>
-      <w:proofErr w:type="spellStart"/>
-      <w:r>
-        <w:t>BrowserView</w:t>
-      </w:r>
-      <w:proofErr w:type="spellEnd"/>
-      <w:r>
-        <w:t xml:space="preserve"> </w:t>
-      </w:r>
-      <w:proofErr w:type="spellStart"/>
-      <w:r>
-        <w:t>util</w:t>
-      </w:r>
-      <w:bookmarkEnd w:id="12"/>
-      <w:proofErr w:type="spellEnd"/>
+      <w:bookmarkStart w:id="23" w:name="_Toc26349563"/>
+      <w:r>
+        <w:t>NPM scripts and what they do</w:t>
+      </w:r>
+      <w:bookmarkEnd w:id="23"/>
     </w:p>
     <w:p>
       <w:pPr>
         <w:pStyle w:val="Heading1"/>
       </w:pPr>
-      <w:bookmarkStart w:id="13" w:name="_Toc26344540"/>
-      <w:r>
-        <w:t>Persistent storage</w:t>
-      </w:r>
-      <w:bookmarkEnd w:id="13"/>
+      <w:bookmarkStart w:id="24" w:name="_Ref26343778"/>
+      <w:bookmarkStart w:id="25" w:name="_Toc26349564"/>
+      <w:r>
+        <w:t>Component Library</w:t>
+      </w:r>
+      <w:bookmarkEnd w:id="24"/>
+      <w:bookmarkEnd w:id="25"/>
     </w:p>
     <w:p>
       <w:pPr>
         <w:pStyle w:val="Heading1"/>
       </w:pPr>
-      <w:bookmarkStart w:id="14" w:name="_Toc26344541"/>
-      <w:r>
-        <w:t>Logging</w:t>
-      </w:r>
-      <w:bookmarkEnd w:id="14"/>
-    </w:p>
-    <w:p>
-      <w:pPr>
-        <w:pStyle w:val="Heading1"/>
-      </w:pPr>
-      <w:bookmarkStart w:id="15" w:name="_Toc26344542"/>
-      <w:r>
-        <w:t xml:space="preserve">Disposing of </w:t>
-      </w:r>
-      <w:proofErr w:type="spellStart"/>
-      <w:r>
-        <w:t>ipcRenderer</w:t>
-      </w:r>
-      <w:proofErr w:type="spellEnd"/>
-      <w:r>
-        <w:t xml:space="preserve"> listeners</w:t>
-      </w:r>
-      <w:bookmarkEnd w:id="15"/>
-    </w:p>
-    <w:p>
-      <w:pPr>
-        <w:pStyle w:val="Heading1"/>
-      </w:pPr>
-      <w:bookmarkStart w:id="16" w:name="_Toc26344543"/>
-      <w:proofErr w:type="spellStart"/>
-      <w:r>
-        <w:t>Npm</w:t>
-      </w:r>
-      <w:proofErr w:type="spellEnd"/>
-      <w:r>
-        <w:t xml:space="preserve"> update, don’t do it.</w:t>
-      </w:r>
-      <w:bookmarkEnd w:id="16"/>
-    </w:p>
-    <w:p>
-      <w:pPr>
-        <w:pStyle w:val="Heading1"/>
-      </w:pPr>
-      <w:bookmarkStart w:id="17" w:name="_Toc26344544"/>
-      <w:proofErr w:type="spellStart"/>
-      <w:r>
-        <w:t>Nvm</w:t>
-      </w:r>
-      <w:proofErr w:type="spellEnd"/>
-      <w:r>
-        <w:t>, what it is and why its useful</w:t>
-      </w:r>
-      <w:bookmarkEnd w:id="17"/>
-    </w:p>
-    <w:p>
-      <w:pPr>
-        <w:pStyle w:val="Heading1"/>
-      </w:pPr>
-      <w:bookmarkStart w:id="18" w:name="_Toc26344545"/>
-      <w:r>
-        <w:t>Debugging</w:t>
-      </w:r>
-      <w:bookmarkEnd w:id="18"/>
-    </w:p>
-    <w:p>
-      <w:pPr>
-        <w:pStyle w:val="Heading2"/>
-      </w:pPr>
-      <w:bookmarkStart w:id="19" w:name="_Toc26344546"/>
-      <w:r>
-        <w:t xml:space="preserve">Initialising </w:t>
-      </w:r>
-      <w:proofErr w:type="spellStart"/>
-      <w:r>
-        <w:t>devtron</w:t>
-      </w:r>
-      <w:bookmarkEnd w:id="19"/>
-      <w:proofErr w:type="spellEnd"/>
-    </w:p>
-    <w:p>
-      <w:pPr>
-        <w:pStyle w:val="Heading2"/>
-      </w:pPr>
-      <w:bookmarkStart w:id="20" w:name="_Toc26344547"/>
-      <w:r>
-        <w:t>Extensions to install in VS code</w:t>
-      </w:r>
-      <w:bookmarkEnd w:id="20"/>
-    </w:p>
-    <w:p>
-      <w:pPr>
-        <w:pStyle w:val="Heading2"/>
-      </w:pPr>
-      <w:bookmarkStart w:id="21" w:name="_Toc26344548"/>
-      <w:r>
-        <w:t xml:space="preserve">React </w:t>
-      </w:r>
-      <w:proofErr w:type="spellStart"/>
-      <w:r>
-        <w:t>devtools</w:t>
-      </w:r>
-      <w:proofErr w:type="spellEnd"/>
-      <w:r>
-        <w:t xml:space="preserve"> for chrome</w:t>
-      </w:r>
-      <w:bookmarkEnd w:id="21"/>
-    </w:p>
-    <w:p>
-      <w:pPr>
-        <w:pStyle w:val="Heading1"/>
-      </w:pPr>
-      <w:bookmarkStart w:id="22" w:name="_Toc26344549"/>
-      <w:r>
-        <w:t>NPM scripts and what they do</w:t>
-      </w:r>
-      <w:bookmarkEnd w:id="22"/>
-    </w:p>
-    <w:p>
-      <w:pPr>
-        <w:pStyle w:val="Heading1"/>
-      </w:pPr>
-      <w:bookmarkStart w:id="23" w:name="_Ref26343778"/>
-      <w:bookmarkStart w:id="24" w:name="_Toc26344550"/>
-      <w:r>
-        <w:t>Component Library</w:t>
-      </w:r>
-      <w:bookmarkEnd w:id="23"/>
-      <w:bookmarkEnd w:id="24"/>
-    </w:p>
-    <w:p>
-      <w:pPr>
-        <w:pStyle w:val="Heading1"/>
-      </w:pPr>
-      <w:bookmarkStart w:id="25" w:name="_Toc26344551"/>
+      <w:bookmarkStart w:id="26" w:name="_Toc26349565"/>
       <w:r>
         <w:t>Styling</w:t>
       </w:r>
-      <w:bookmarkEnd w:id="25"/>
+      <w:bookmarkEnd w:id="26"/>
     </w:p>
     <w:sectPr>
+      <w:footerReference w:type="default" r:id="rId18"/>
       <w:pgSz w:w="11906" w:h="16838"/>
       <w:pgMar w:top="568" w:right="566" w:bottom="709" w:left="567" w:header="708" w:footer="708" w:gutter="0"/>
       <w:cols w:space="708"/>
@@ -2741,6 +3184,213 @@
     </w:sectPr>
   </w:body>
 </w:document>
+</file>
+
+<file path=word/endnotes.xml><?xml version="1.0" encoding="utf-8"?>
+<w:endnotes xmlns:wpc="http://schemas.microsoft.com/office/word/2010/wordprocessingCanvas" xmlns:mc="http://schemas.openxmlformats.org/markup-compatibility/2006" xmlns:o="urn:schemas-microsoft-com:office:office" xmlns:r="http://schemas.openxmlformats.org/officeDocument/2006/relationships" xmlns:m="http://schemas.openxmlformats.org/officeDocument/2006/math" xmlns:v="urn:schemas-microsoft-com:vml" xmlns:wp14="http://schemas.microsoft.com/office/word/2010/wordprocessingDrawing" xmlns:wp="http://schemas.openxmlformats.org/drawingml/2006/wordprocessingDrawing" xmlns:w10="urn:schemas-microsoft-com:office:word" xmlns:w="http://schemas.openxmlformats.org/wordprocessingml/2006/main" xmlns:w14="http://schemas.microsoft.com/office/word/2010/wordml" xmlns:w15="http://schemas.microsoft.com/office/word/2012/wordml" xmlns:wpg="http://schemas.microsoft.com/office/word/2010/wordprocessingGroup" xmlns:wpi="http://schemas.microsoft.com/office/word/2010/wordprocessingInk" xmlns:wne="http://schemas.microsoft.com/office/word/2006/wordml" xmlns:wps="http://schemas.microsoft.com/office/word/2010/wordprocessingShape" mc:Ignorable="w14 w15 wp14">
+  <w:endnote w:type="separator" w:id="-1">
+    <w:p>
+      <w:pPr>
+        <w:spacing w:after="0" w:line="240" w:lineRule="auto"/>
+      </w:pPr>
+      <w:r>
+        <w:separator/>
+      </w:r>
+    </w:p>
+  </w:endnote>
+  <w:endnote w:type="continuationSeparator" w:id="0">
+    <w:p>
+      <w:pPr>
+        <w:spacing w:after="0" w:line="240" w:lineRule="auto"/>
+      </w:pPr>
+      <w:r>
+        <w:continuationSeparator/>
+      </w:r>
+    </w:p>
+  </w:endnote>
+</w:endnotes>
+</file>
+
+<file path=word/footer1.xml><?xml version="1.0" encoding="utf-8"?>
+<w:ftr xmlns:wpc="http://schemas.microsoft.com/office/word/2010/wordprocessingCanvas" xmlns:mc="http://schemas.openxmlformats.org/markup-compatibility/2006" xmlns:o="urn:schemas-microsoft-com:office:office" xmlns:r="http://schemas.openxmlformats.org/officeDocument/2006/relationships" xmlns:m="http://schemas.openxmlformats.org/officeDocument/2006/math" xmlns:v="urn:schemas-microsoft-com:vml" xmlns:wp14="http://schemas.microsoft.com/office/word/2010/wordprocessingDrawing" xmlns:wp="http://schemas.openxmlformats.org/drawingml/2006/wordprocessingDrawing" xmlns:w10="urn:schemas-microsoft-com:office:word" xmlns:w="http://schemas.openxmlformats.org/wordprocessingml/2006/main" xmlns:w14="http://schemas.microsoft.com/office/word/2010/wordml" xmlns:w15="http://schemas.microsoft.com/office/word/2012/wordml" xmlns:wpg="http://schemas.microsoft.com/office/word/2010/wordprocessingGroup" xmlns:wpi="http://schemas.microsoft.com/office/word/2010/wordprocessingInk" xmlns:wne="http://schemas.microsoft.com/office/word/2006/wordml" xmlns:wps="http://schemas.microsoft.com/office/word/2010/wordprocessingShape" mc:Ignorable="w14 w15 wp14">
+  <w:p>
+    <w:pPr>
+      <w:pStyle w:val="Footer"/>
+    </w:pPr>
+    <w:r>
+      <w:rPr>
+        <w:noProof/>
+        <w:color w:val="5B9BD5" w:themeColor="accent1"/>
+        <w:lang w:eastAsia="en-GB"/>
+      </w:rPr>
+      <mc:AlternateContent>
+        <mc:Choice Requires="wps">
+          <w:drawing>
+            <wp:anchor distT="0" distB="0" distL="114300" distR="114300" simplePos="0" relativeHeight="251659264" behindDoc="0" locked="0" layoutInCell="1" allowOverlap="1">
+              <wp:simplePos x="0" y="0"/>
+              <wp:positionH relativeFrom="page">
+                <wp:align>center</wp:align>
+              </wp:positionH>
+              <wp:positionV relativeFrom="page">
+                <wp:align>center</wp:align>
+              </wp:positionV>
+              <wp:extent cx="7364730" cy="9528810"/>
+              <wp:effectExtent l="0" t="0" r="26670" b="26670"/>
+              <wp:wrapNone/>
+              <wp:docPr id="452" name="Rectangle 452"/>
+              <wp:cNvGraphicFramePr/>
+              <a:graphic xmlns:a="http://schemas.openxmlformats.org/drawingml/2006/main">
+                <a:graphicData uri="http://schemas.microsoft.com/office/word/2010/wordprocessingShape">
+                  <wps:wsp>
+                    <wps:cNvSpPr/>
+                    <wps:spPr>
+                      <a:xfrm>
+                        <a:off x="0" y="0"/>
+                        <a:ext cx="7364730" cy="9528810"/>
+                      </a:xfrm>
+                      <a:prstGeom prst="rect">
+                        <a:avLst/>
+                      </a:prstGeom>
+                      <a:noFill/>
+                      <a:ln w="15875">
+                        <a:solidFill>
+                          <a:schemeClr val="bg2">
+                            <a:lumMod val="50000"/>
+                          </a:schemeClr>
+                        </a:solidFill>
+                      </a:ln>
+                    </wps:spPr>
+                    <wps:style>
+                      <a:lnRef idx="2">
+                        <a:schemeClr val="accent1">
+                          <a:shade val="50000"/>
+                        </a:schemeClr>
+                      </a:lnRef>
+                      <a:fillRef idx="1">
+                        <a:schemeClr val="accent1"/>
+                      </a:fillRef>
+                      <a:effectRef idx="0">
+                        <a:schemeClr val="accent1"/>
+                      </a:effectRef>
+                      <a:fontRef idx="minor">
+                        <a:schemeClr val="lt1"/>
+                      </a:fontRef>
+                    </wps:style>
+                    <wps:bodyPr rot="0" spcFirstLastPara="0" vertOverflow="overflow" horzOverflow="overflow" vert="horz" wrap="square" lIns="91440" tIns="45720" rIns="91440" bIns="45720" numCol="1" spcCol="0" rtlCol="0" fromWordArt="0" anchor="ctr" anchorCtr="0" forceAA="0" compatLnSpc="1">
+                      <a:prstTxWarp prst="textNoShape">
+                        <a:avLst/>
+                      </a:prstTxWarp>
+                      <a:noAutofit/>
+                    </wps:bodyPr>
+                  </wps:wsp>
+                </a:graphicData>
+              </a:graphic>
+              <wp14:sizeRelH relativeFrom="page">
+                <wp14:pctWidth>95000</wp14:pctWidth>
+              </wp14:sizeRelH>
+              <wp14:sizeRelV relativeFrom="page">
+                <wp14:pctHeight>95000</wp14:pctHeight>
+              </wp14:sizeRelV>
+            </wp:anchor>
+          </w:drawing>
+        </mc:Choice>
+        <mc:Fallback>
+          <w:pict>
+            <v:rect w14:anchorId="2E18485E" id="Rectangle 452" o:spid="_x0000_s1026" style="position:absolute;margin-left:0;margin-top:0;width:579.9pt;height:750.3pt;z-index:251659264;visibility:visible;mso-wrap-style:square;mso-width-percent:950;mso-height-percent:950;mso-wrap-distance-left:9pt;mso-wrap-distance-top:0;mso-wrap-distance-right:9pt;mso-wrap-distance-bottom:0;mso-position-horizontal:center;mso-position-horizontal-relative:page;mso-position-vertical:center;mso-position-vertical-relative:page;mso-width-percent:950;mso-height-percent:950;mso-width-relative:page;mso-height-relative:page;v-text-anchor:middle" o:gfxdata="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" filled="f" strokecolor="#747070 [1614]" strokeweight="1.25pt">
+              <w10:wrap anchorx="page" anchory="page"/>
+            </v:rect>
+          </w:pict>
+        </mc:Fallback>
+      </mc:AlternateContent>
+    </w:r>
+    <w:r>
+      <w:rPr>
+        <w:color w:val="5B9BD5" w:themeColor="accent1"/>
+      </w:rPr>
+      <w:t xml:space="preserve"> </w:t>
+    </w:r>
+    <w:r>
+      <w:rPr>
+        <w:rFonts w:asciiTheme="majorHAnsi" w:eastAsiaTheme="majorEastAsia" w:hAnsiTheme="majorHAnsi" w:cstheme="majorBidi"/>
+        <w:color w:val="5B9BD5" w:themeColor="accent1"/>
+        <w:sz w:val="20"/>
+        <w:szCs w:val="20"/>
+      </w:rPr>
+      <w:t xml:space="preserve">pg. </w:t>
+    </w:r>
+    <w:r>
+      <w:rPr>
+        <w:rFonts w:eastAsiaTheme="minorEastAsia"/>
+        <w:color w:val="5B9BD5" w:themeColor="accent1"/>
+        <w:sz w:val="20"/>
+        <w:szCs w:val="20"/>
+      </w:rPr>
+      <w:fldChar w:fldCharType="begin"/>
+    </w:r>
+    <w:r>
+      <w:rPr>
+        <w:color w:val="5B9BD5" w:themeColor="accent1"/>
+        <w:sz w:val="20"/>
+        <w:szCs w:val="20"/>
+      </w:rPr>
+      <w:instrText xml:space="preserve"> PAGE    \* MERGEFORMAT </w:instrText>
+    </w:r>
+    <w:r>
+      <w:rPr>
+        <w:rFonts w:eastAsiaTheme="minorEastAsia"/>
+        <w:color w:val="5B9BD5" w:themeColor="accent1"/>
+        <w:sz w:val="20"/>
+        <w:szCs w:val="20"/>
+      </w:rPr>
+      <w:fldChar w:fldCharType="separate"/>
+    </w:r>
+    <w:r>
+      <w:rPr>
+        <w:rFonts w:asciiTheme="majorHAnsi" w:eastAsiaTheme="majorEastAsia" w:hAnsiTheme="majorHAnsi" w:cstheme="majorBidi"/>
+        <w:noProof/>
+        <w:color w:val="5B9BD5" w:themeColor="accent1"/>
+        <w:sz w:val="20"/>
+        <w:szCs w:val="20"/>
+      </w:rPr>
+      <w:t>6</w:t>
+    </w:r>
+    <w:r>
+      <w:rPr>
+        <w:rFonts w:asciiTheme="majorHAnsi" w:eastAsiaTheme="majorEastAsia" w:hAnsiTheme="majorHAnsi" w:cstheme="majorBidi"/>
+        <w:noProof/>
+        <w:color w:val="5B9BD5" w:themeColor="accent1"/>
+        <w:sz w:val="20"/>
+        <w:szCs w:val="20"/>
+      </w:rPr>
+      <w:fldChar w:fldCharType="end"/>
+    </w:r>
+  </w:p>
+</w:ftr>
+</file>
+
+<file path=word/footnotes.xml><?xml version="1.0" encoding="utf-8"?>
+<w:footnotes xmlns:wpc="http://schemas.microsoft.com/office/word/2010/wordprocessingCanvas" xmlns:mc="http://schemas.openxmlformats.org/markup-compatibility/2006" xmlns:o="urn:schemas-microsoft-com:office:office" xmlns:r="http://schemas.openxmlformats.org/officeDocument/2006/relationships" xmlns:m="http://schemas.openxmlformats.org/officeDocument/2006/math" xmlns:v="urn:schemas-microsoft-com:vml" xmlns:wp14="http://schemas.microsoft.com/office/word/2010/wordprocessingDrawing" xmlns:wp="http://schemas.openxmlformats.org/drawingml/2006/wordprocessingDrawing" xmlns:w10="urn:schemas-microsoft-com:office:word" xmlns:w="http://schemas.openxmlformats.org/wordprocessingml/2006/main" xmlns:w14="http://schemas.microsoft.com/office/word/2010/wordml" xmlns:w15="http://schemas.microsoft.com/office/word/2012/wordml" xmlns:wpg="http://schemas.microsoft.com/office/word/2010/wordprocessingGroup" xmlns:wpi="http://schemas.microsoft.com/office/word/2010/wordprocessingInk" xmlns:wne="http://schemas.microsoft.com/office/word/2006/wordml" xmlns:wps="http://schemas.microsoft.com/office/word/2010/wordprocessingShape" mc:Ignorable="w14 w15 wp14">
+  <w:footnote w:type="separator" w:id="-1">
+    <w:p>
+      <w:pPr>
+        <w:spacing w:after="0" w:line="240" w:lineRule="auto"/>
+      </w:pPr>
+      <w:r>
+        <w:separator/>
+      </w:r>
+    </w:p>
+  </w:footnote>
+  <w:footnote w:type="continuationSeparator" w:id="0">
+    <w:p>
+      <w:pPr>
+        <w:spacing w:after="0" w:line="240" w:lineRule="auto"/>
+      </w:pPr>
+      <w:r>
+        <w:continuationSeparator/>
+      </w:r>
+    </w:p>
+  </w:footnote>
+</w:footnotes>
 </file>
 
 <file path=word/numbering.xml><?xml version="1.0" encoding="utf-8"?>
@@ -3498,6 +4148,50 @@
       <w:ind w:left="440"/>
     </w:pPr>
   </w:style>
+  <w:style w:type="paragraph" w:styleId="Header">
+    <w:name w:val="header"/>
+    <w:basedOn w:val="Normal"/>
+    <w:link w:val="HeaderChar"/>
+    <w:uiPriority w:val="99"/>
+    <w:unhideWhenUsed/>
+    <w:rsid w:val="004A7BCA"/>
+    <w:pPr>
+      <w:tabs>
+        <w:tab w:val="center" w:pos="4513"/>
+        <w:tab w:val="right" w:pos="9026"/>
+      </w:tabs>
+      <w:spacing w:after="0" w:line="240" w:lineRule="auto"/>
+    </w:pPr>
+  </w:style>
+  <w:style w:type="character" w:customStyle="1" w:styleId="HeaderChar">
+    <w:name w:val="Header Char"/>
+    <w:basedOn w:val="DefaultParagraphFont"/>
+    <w:link w:val="Header"/>
+    <w:uiPriority w:val="99"/>
+    <w:rsid w:val="004A7BCA"/>
+  </w:style>
+  <w:style w:type="paragraph" w:styleId="Footer">
+    <w:name w:val="footer"/>
+    <w:basedOn w:val="Normal"/>
+    <w:link w:val="FooterChar"/>
+    <w:uiPriority w:val="99"/>
+    <w:unhideWhenUsed/>
+    <w:rsid w:val="004A7BCA"/>
+    <w:pPr>
+      <w:tabs>
+        <w:tab w:val="center" w:pos="4513"/>
+        <w:tab w:val="right" w:pos="9026"/>
+      </w:tabs>
+      <w:spacing w:after="0" w:line="240" w:lineRule="auto"/>
+    </w:pPr>
+  </w:style>
+  <w:style w:type="character" w:customStyle="1" w:styleId="FooterChar">
+    <w:name w:val="Footer Char"/>
+    <w:basedOn w:val="DefaultParagraphFont"/>
+    <w:link w:val="Footer"/>
+    <w:uiPriority w:val="99"/>
+    <w:rsid w:val="004A7BCA"/>
+  </w:style>
 </w:styles>
 </file>
 
@@ -3767,7 +4461,7 @@
 </file>
 
 <file path=customXml/itemProps1.xml><?xml version="1.0" encoding="utf-8"?>
-<ds:datastoreItem xmlns:ds="http://schemas.openxmlformats.org/officeDocument/2006/customXml" ds:itemID="{04EC152A-3A23-47B4-AF2E-A5CF160D5075}">
+<ds:datastoreItem xmlns:ds="http://schemas.openxmlformats.org/officeDocument/2006/customXml" ds:itemID="{32CBFEA8-E6B1-4CA2-AD13-737BEBC48C0A}">
   <ds:schemaRefs>
     <ds:schemaRef ds:uri="http://schemas.openxmlformats.org/officeDocument/2006/bibliography"/>
   </ds:schemaRefs>

</xml_diff>

<commit_message>
sorting spectron test. Brownbag Update
</commit_message>
<xml_diff>
--- a/Pier Developers guide.docx
+++ b/Pier Developers guide.docx
@@ -95,110 +95,63 @@
             </w:rPr>
             <w:fldChar w:fldCharType="separate"/>
           </w:r>
-          <w:bookmarkStart w:id="0" w:name="_GoBack"/>
-          <w:bookmarkEnd w:id="0"/>
-          <w:r>
-            <w:rPr>
-              <w:rStyle w:val="Hyperlink"/>
-              <w:noProof/>
-            </w:rPr>
-            <w:fldChar w:fldCharType="begin"/>
-          </w:r>
-          <w:r>
-            <w:rPr>
-              <w:rStyle w:val="Hyperlink"/>
-              <w:noProof/>
-            </w:rPr>
-            <w:instrText xml:space="preserve"> </w:instrText>
-          </w:r>
-          <w:r>
-            <w:rPr>
-              <w:noProof/>
-            </w:rPr>
-            <w:instrText>HYPERLINK \l "_Toc26349541"</w:instrText>
-          </w:r>
-          <w:r>
-            <w:rPr>
-              <w:rStyle w:val="Hyperlink"/>
-              <w:noProof/>
-            </w:rPr>
-            <w:instrText xml:space="preserve"> </w:instrText>
-          </w:r>
-          <w:r>
-            <w:rPr>
-              <w:rStyle w:val="Hyperlink"/>
-              <w:noProof/>
-            </w:rPr>
-          </w:r>
-          <w:r>
-            <w:rPr>
-              <w:rStyle w:val="Hyperlink"/>
-              <w:noProof/>
-            </w:rPr>
-            <w:fldChar w:fldCharType="separate"/>
-          </w:r>
-          <w:r>
-            <w:rPr>
-              <w:rStyle w:val="Hyperlink"/>
-              <w:noProof/>
-            </w:rPr>
-            <w:t>Adding a new application</w:t>
-          </w:r>
-          <w:r>
-            <w:rPr>
-              <w:noProof/>
-              <w:webHidden/>
-            </w:rPr>
-            <w:tab/>
-          </w:r>
-          <w:r>
-            <w:rPr>
-              <w:noProof/>
-              <w:webHidden/>
-            </w:rPr>
-            <w:fldChar w:fldCharType="begin"/>
-          </w:r>
-          <w:r>
-            <w:rPr>
-              <w:noProof/>
-              <w:webHidden/>
-            </w:rPr>
-            <w:instrText xml:space="preserve"> PAGEREF _Toc26349541 \h </w:instrText>
-          </w:r>
-          <w:r>
-            <w:rPr>
-              <w:noProof/>
-              <w:webHidden/>
-            </w:rPr>
-          </w:r>
-          <w:r>
-            <w:rPr>
-              <w:noProof/>
-              <w:webHidden/>
-            </w:rPr>
-            <w:fldChar w:fldCharType="separate"/>
-          </w:r>
-          <w:r>
-            <w:rPr>
-              <w:noProof/>
-              <w:webHidden/>
-            </w:rPr>
-            <w:t>2</w:t>
-          </w:r>
-          <w:r>
-            <w:rPr>
-              <w:noProof/>
-              <w:webHidden/>
-            </w:rPr>
-            <w:fldChar w:fldCharType="end"/>
-          </w:r>
-          <w:r>
-            <w:rPr>
-              <w:rStyle w:val="Hyperlink"/>
-              <w:noProof/>
-            </w:rPr>
-            <w:fldChar w:fldCharType="end"/>
-          </w:r>
+          <w:hyperlink w:anchor="_Toc26349541" w:history="1">
+            <w:r>
+              <w:rPr>
+                <w:rStyle w:val="Hyperlink"/>
+                <w:noProof/>
+              </w:rPr>
+              <w:t>Adding a new application</w:t>
+            </w:r>
+            <w:r>
+              <w:rPr>
+                <w:noProof/>
+                <w:webHidden/>
+              </w:rPr>
+              <w:tab/>
+            </w:r>
+            <w:r>
+              <w:rPr>
+                <w:noProof/>
+                <w:webHidden/>
+              </w:rPr>
+              <w:fldChar w:fldCharType="begin"/>
+            </w:r>
+            <w:r>
+              <w:rPr>
+                <w:noProof/>
+                <w:webHidden/>
+              </w:rPr>
+              <w:instrText xml:space="preserve"> PAGEREF _Toc26349541 \h </w:instrText>
+            </w:r>
+            <w:r>
+              <w:rPr>
+                <w:noProof/>
+                <w:webHidden/>
+              </w:rPr>
+            </w:r>
+            <w:r>
+              <w:rPr>
+                <w:noProof/>
+                <w:webHidden/>
+              </w:rPr>
+              <w:fldChar w:fldCharType="separate"/>
+            </w:r>
+            <w:r>
+              <w:rPr>
+                <w:noProof/>
+                <w:webHidden/>
+              </w:rPr>
+              <w:t>2</w:t>
+            </w:r>
+            <w:r>
+              <w:rPr>
+                <w:noProof/>
+                <w:webHidden/>
+              </w:rPr>
+              <w:fldChar w:fldCharType="end"/>
+            </w:r>
+          </w:hyperlink>
         </w:p>
         <w:p>
           <w:pPr>
@@ -1901,33 +1854,33 @@
       <w:pPr>
         <w:pStyle w:val="Heading1"/>
       </w:pPr>
-      <w:bookmarkStart w:id="1" w:name="_Toc26349541"/>
+      <w:bookmarkStart w:id="0" w:name="_Toc26349541"/>
       <w:r>
         <w:lastRenderedPageBreak/>
         <w:t>Adding a new application</w:t>
       </w:r>
+      <w:bookmarkEnd w:id="0"/>
+    </w:p>
+    <w:p>
+      <w:r>
+        <w:t xml:space="preserve">When adding a new application there are a few places you need to make changes so that your application is reflected in </w:t>
+      </w:r>
+      <w:r>
+        <w:t>Pier</w:t>
+      </w:r>
+      <w:r>
+        <w:t>. There is a preferred folder layout for the applications and a preferred way to structure the start of the application.</w:t>
+      </w:r>
+    </w:p>
+    <w:p>
+      <w:pPr>
+        <w:pStyle w:val="Heading2"/>
+      </w:pPr>
+      <w:bookmarkStart w:id="1" w:name="_Toc26349542"/>
+      <w:r>
+        <w:t>Folder layout</w:t>
+      </w:r>
       <w:bookmarkEnd w:id="1"/>
-    </w:p>
-    <w:p>
-      <w:r>
-        <w:t xml:space="preserve">When adding a new application there are a few places you need to make changes so that your application is reflected in </w:t>
-      </w:r>
-      <w:r>
-        <w:t>Pier</w:t>
-      </w:r>
-      <w:r>
-        <w:t>. There is a preferred folder layout for the applications and a preferred way to structure the start of the application.</w:t>
-      </w:r>
-    </w:p>
-    <w:p>
-      <w:pPr>
-        <w:pStyle w:val="Heading2"/>
-      </w:pPr>
-      <w:bookmarkStart w:id="2" w:name="_Toc26349542"/>
-      <w:r>
-        <w:t>Folder layout</w:t>
-      </w:r>
-      <w:bookmarkEnd w:id="2"/>
     </w:p>
     <w:p>
       <w:r>
@@ -2032,26 +1985,26 @@
       <w:pPr>
         <w:pStyle w:val="Heading3"/>
       </w:pPr>
-      <w:bookmarkStart w:id="3" w:name="_Toc26349543"/>
+      <w:bookmarkStart w:id="2" w:name="_Toc26349543"/>
       <w:r>
         <w:t>Assets</w:t>
       </w:r>
+      <w:bookmarkEnd w:id="2"/>
+    </w:p>
+    <w:p>
+      <w:r>
+        <w:t>The assets folder is for holding any images you may need in your application. At minimum it should have the logo for your application.</w:t>
+      </w:r>
+    </w:p>
+    <w:p>
+      <w:pPr>
+        <w:pStyle w:val="Heading3"/>
+      </w:pPr>
+      <w:bookmarkStart w:id="3" w:name="_Toc26349544"/>
+      <w:r>
+        <w:t>Components</w:t>
+      </w:r>
       <w:bookmarkEnd w:id="3"/>
-    </w:p>
-    <w:p>
-      <w:r>
-        <w:t>The assets folder is for holding any images you may need in your application. At minimum it should have the logo for your application.</w:t>
-      </w:r>
-    </w:p>
-    <w:p>
-      <w:pPr>
-        <w:pStyle w:val="Heading3"/>
-      </w:pPr>
-      <w:bookmarkStart w:id="4" w:name="_Toc26349544"/>
-      <w:r>
-        <w:t>Components</w:t>
-      </w:r>
-      <w:bookmarkEnd w:id="4"/>
     </w:p>
     <w:p>
       <w:r>
@@ -2135,59 +2088,59 @@
       <w:pPr>
         <w:pStyle w:val="Heading3"/>
       </w:pPr>
-      <w:bookmarkStart w:id="5" w:name="_Toc26349545"/>
+      <w:bookmarkStart w:id="4" w:name="_Toc26349545"/>
       <w:r>
         <w:t>Style</w:t>
       </w:r>
+      <w:bookmarkEnd w:id="4"/>
+    </w:p>
+    <w:p>
+      <w:r>
+        <w:t xml:space="preserve">The style folder is for any </w:t>
+      </w:r>
+      <w:proofErr w:type="spellStart"/>
+      <w:r>
+        <w:t>scss</w:t>
+      </w:r>
+      <w:proofErr w:type="spellEnd"/>
+      <w:r>
+        <w:t xml:space="preserve"> your application needs.</w:t>
+      </w:r>
+    </w:p>
+    <w:p>
+      <w:pPr>
+        <w:pStyle w:val="Heading3"/>
+      </w:pPr>
+      <w:bookmarkStart w:id="5" w:name="_Toc26349546"/>
+      <w:proofErr w:type="spellStart"/>
+      <w:r>
+        <w:t>Util</w:t>
+      </w:r>
       <w:bookmarkEnd w:id="5"/>
-    </w:p>
-    <w:p>
-      <w:r>
-        <w:t xml:space="preserve">The style folder is for any </w:t>
+      <w:proofErr w:type="spellEnd"/>
+    </w:p>
+    <w:p>
+      <w:r>
+        <w:t xml:space="preserve">The </w:t>
       </w:r>
       <w:proofErr w:type="spellStart"/>
       <w:r>
-        <w:t>scss</w:t>
+        <w:t>util</w:t>
       </w:r>
       <w:proofErr w:type="spellEnd"/>
       <w:r>
-        <w:t xml:space="preserve"> your application needs.</w:t>
+        <w:t xml:space="preserve"> folder is for any files which are not react components. For example a class which holds the logic for processing a JSON response before sending it to the component for display.</w:t>
       </w:r>
     </w:p>
     <w:p>
       <w:pPr>
         <w:pStyle w:val="Heading3"/>
       </w:pPr>
-      <w:bookmarkStart w:id="6" w:name="_Toc26349546"/>
-      <w:proofErr w:type="spellStart"/>
-      <w:r>
-        <w:t>Util</w:t>
+      <w:bookmarkStart w:id="6" w:name="_Toc26349547"/>
+      <w:r>
+        <w:t>Parent component</w:t>
       </w:r>
       <w:bookmarkEnd w:id="6"/>
-      <w:proofErr w:type="spellEnd"/>
-    </w:p>
-    <w:p>
-      <w:r>
-        <w:t xml:space="preserve">The </w:t>
-      </w:r>
-      <w:proofErr w:type="spellStart"/>
-      <w:r>
-        <w:t>util</w:t>
-      </w:r>
-      <w:proofErr w:type="spellEnd"/>
-      <w:r>
-        <w:t xml:space="preserve"> folder is for any files which are not react components. For example a class which holds the logic for processing a JSON response before sending it to the component for display.</w:t>
-      </w:r>
-    </w:p>
-    <w:p>
-      <w:pPr>
-        <w:pStyle w:val="Heading3"/>
-      </w:pPr>
-      <w:bookmarkStart w:id="7" w:name="_Toc26349547"/>
-      <w:r>
-        <w:t>Parent component</w:t>
-      </w:r>
-      <w:bookmarkEnd w:id="7"/>
     </w:p>
     <w:p>
       <w:r>
@@ -2214,12 +2167,12 @@
       <w:pPr>
         <w:pStyle w:val="Heading2"/>
       </w:pPr>
-      <w:bookmarkStart w:id="8" w:name="_Toc26349548"/>
+      <w:bookmarkStart w:id="7" w:name="_Toc26349548"/>
       <w:r>
         <w:lastRenderedPageBreak/>
         <w:t>Manifest</w:t>
       </w:r>
-      <w:bookmarkEnd w:id="8"/>
+      <w:bookmarkEnd w:id="7"/>
     </w:p>
     <w:p>
       <w:r>
@@ -2444,7 +2397,7 @@
       <w:pPr>
         <w:pStyle w:val="Heading2"/>
       </w:pPr>
-      <w:bookmarkStart w:id="9" w:name="_Toc26349549"/>
+      <w:bookmarkStart w:id="8" w:name="_Toc26349549"/>
       <w:r>
         <w:lastRenderedPageBreak/>
         <w:t xml:space="preserve">How the apps logo is linked through </w:t>
@@ -2453,7 +2406,7 @@
       <w:r>
         <w:t>css</w:t>
       </w:r>
-      <w:bookmarkEnd w:id="9"/>
+      <w:bookmarkEnd w:id="8"/>
       <w:proofErr w:type="spellEnd"/>
     </w:p>
     <w:p>
@@ -2856,7 +2809,7 @@
       <w:pPr>
         <w:pStyle w:val="Heading1"/>
       </w:pPr>
-      <w:bookmarkStart w:id="10" w:name="_Toc26349550"/>
+      <w:bookmarkStart w:id="9" w:name="_Toc26349550"/>
       <w:r>
         <w:lastRenderedPageBreak/>
         <w:t>U</w:t>
@@ -2873,7 +2826,7 @@
       <w:r>
         <w:t>es</w:t>
       </w:r>
-      <w:bookmarkEnd w:id="10"/>
+      <w:bookmarkEnd w:id="9"/>
     </w:p>
     <w:p>
       <w:r>
@@ -2977,30 +2930,103 @@
       <w:pPr>
         <w:pStyle w:val="Heading2"/>
       </w:pPr>
-      <w:bookmarkStart w:id="11" w:name="_Toc26349551"/>
+      <w:bookmarkStart w:id="10" w:name="_Toc26349551"/>
       <w:proofErr w:type="spellStart"/>
       <w:r>
         <w:t>Notify.ts</w:t>
       </w:r>
+      <w:bookmarkEnd w:id="10"/>
+      <w:proofErr w:type="spellEnd"/>
+    </w:p>
+    <w:p>
+      <w:r>
+        <w:t xml:space="preserve">This class is </w:t>
+      </w:r>
+      <w:r>
+        <w:t xml:space="preserve">used to let your application send some notifications which can be used to display notifications on the </w:t>
+      </w:r>
+      <w:proofErr w:type="spellStart"/>
+      <w:r>
+        <w:t>AppBar</w:t>
+      </w:r>
+      <w:proofErr w:type="spellEnd"/>
+      <w:r>
+        <w:t>, balloon notifications, change the active application, change the window title and close an application.</w:t>
+      </w:r>
+    </w:p>
+    <w:p>
+      <w:pPr>
+        <w:pStyle w:val="Heading3"/>
+      </w:pPr>
+      <w:bookmarkStart w:id="11" w:name="_Toc26349552"/>
+      <w:r>
+        <w:t>How to send a balloon notification</w:t>
+      </w:r>
       <w:bookmarkEnd w:id="11"/>
+    </w:p>
+    <w:p>
+      <w:r>
+        <w:t xml:space="preserve">To send a balloon notification use the “Balloon” function. It requires the title of the notification and the contents. The “Source” parameter is used to tell the balloon where the notification came from so that if you were to click on the balloon that application becomes the active application. The </w:t>
+      </w:r>
+      <w:proofErr w:type="spellStart"/>
+      <w:r>
+        <w:t>WindowId</w:t>
+      </w:r>
       <w:proofErr w:type="spellEnd"/>
-    </w:p>
-    <w:p>
-      <w:r>
-        <w:t xml:space="preserve">This class is </w:t>
-      </w:r>
-    </w:p>
-    <w:p>
-      <w:pPr>
-        <w:pStyle w:val="Heading3"/>
-      </w:pPr>
-      <w:bookmarkStart w:id="12" w:name="_Toc26349552"/>
-      <w:r>
-        <w:t>How to send a balloon notification</w:t>
-      </w:r>
+      <w:r>
+        <w:t xml:space="preserve"> parameter is there for future functionality.</w:t>
+      </w:r>
+      <w:r>
+        <w:t xml:space="preserve"> Once your application is set as the active it is up to you how you deal with the notification. In your application</w:t>
+      </w:r>
+      <w:r>
+        <w:t xml:space="preserve"> you can</w:t>
+      </w:r>
+      <w:r>
+        <w:t xml:space="preserve"> listen for notifications using </w:t>
+      </w:r>
+      <w:proofErr w:type="spellStart"/>
+      <w:proofErr w:type="gramStart"/>
+      <w:r>
+        <w:t>ipcRenderer.on</w:t>
+      </w:r>
+      <w:proofErr w:type="spellEnd"/>
+      <w:r>
+        <w:t>(</w:t>
+      </w:r>
+      <w:proofErr w:type="gramEnd"/>
+      <w:r>
+        <w:t xml:space="preserve">“notify”+ </w:t>
+      </w:r>
+      <w:proofErr w:type="spellStart"/>
+      <w:r>
+        <w:rPr>
+          <w:i/>
+        </w:rPr>
+        <w:t>Your</w:t>
+      </w:r>
+      <w:r>
+        <w:rPr>
+          <w:i/>
+        </w:rPr>
+        <w:t>AppKeyFromManifest</w:t>
+      </w:r>
+      <w:proofErr w:type="spellEnd"/>
+      <w:r>
+        <w:t>, …</w:t>
+      </w:r>
+      <w:r>
+        <w:t>.</w:t>
+      </w:r>
+      <w:r>
+        <w:t>..</w:t>
+      </w:r>
+      <w:r>
+        <w:t>)</w:t>
+      </w:r>
+      <w:bookmarkStart w:id="12" w:name="_GoBack"/>
       <w:bookmarkEnd w:id="12"/>
     </w:p>
-    <w:p/>
     <w:p>
       <w:pPr>
         <w:pStyle w:val="Heading1"/>
@@ -3296,7 +3322,7 @@
         </mc:Choice>
         <mc:Fallback>
           <w:pict>
-            <v:rect w14:anchorId="2E18485E" id="Rectangle 452" o:spid="_x0000_s1026" style="position:absolute;margin-left:0;margin-top:0;width:579.9pt;height:750.3pt;z-index:251659264;visibility:visible;mso-wrap-style:square;mso-width-percent:950;mso-height-percent:950;mso-wrap-distance-left:9pt;mso-wrap-distance-top:0;mso-wrap-distance-right:9pt;mso-wrap-distance-bottom:0;mso-position-horizontal:center;mso-position-horizontal-relative:page;mso-position-vertical:center;mso-position-vertical-relative:page;mso-width-percent:950;mso-height-percent:950;mso-width-relative:page;mso-height-relative:page;v-text-anchor:middle" o:gfxdata="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" filled="f" strokecolor="#747070 [1614]" strokeweight="1.25pt">
+            <v:rect w14:anchorId="649B47C0" id="Rectangle 452" o:spid="_x0000_s1026" style="position:absolute;margin-left:0;margin-top:0;width:579.9pt;height:750.3pt;z-index:251659264;visibility:visible;mso-wrap-style:square;mso-width-percent:950;mso-height-percent:950;mso-wrap-distance-left:9pt;mso-wrap-distance-top:0;mso-wrap-distance-right:9pt;mso-wrap-distance-bottom:0;mso-position-horizontal:center;mso-position-horizontal-relative:page;mso-position-vertical:center;mso-position-vertical-relative:page;mso-width-percent:950;mso-height-percent:950;mso-width-relative:page;mso-height-relative:page;v-text-anchor:middle" o:gfxdata="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" filled="f" strokecolor="#747070 [1614]" strokeweight="1.25pt">
               <w10:wrap anchorx="page" anchory="page"/>
             </v:rect>
           </w:pict>
@@ -4461,7 +4487,7 @@
 </file>
 
 <file path=customXml/itemProps1.xml><?xml version="1.0" encoding="utf-8"?>
-<ds:datastoreItem xmlns:ds="http://schemas.openxmlformats.org/officeDocument/2006/customXml" ds:itemID="{32CBFEA8-E6B1-4CA2-AD13-737BEBC48C0A}">
+<ds:datastoreItem xmlns:ds="http://schemas.openxmlformats.org/officeDocument/2006/customXml" ds:itemID="{25B7C5D8-CC76-4A45-834A-505273854B4A}">
   <ds:schemaRefs>
     <ds:schemaRef ds:uri="http://schemas.openxmlformats.org/officeDocument/2006/bibliography"/>
   </ds:schemaRefs>

</xml_diff>